<commit_message>
Finalising Code and Report 1
</commit_message>
<xml_diff>
--- a/compiler_assignment/report.docx
+++ b/compiler_assignment/report.docx
@@ -6382,7 +6382,6 @@
         </w:rPr>
         <w:t xml:space="preserve">The </w:t>
       </w:r>
-      <w:proofErr w:type="spellStart"/>
       <w:r>
         <w:rPr>
           <w:rFonts w:ascii="Times New Roman" w:eastAsia="Times New Roman" w:hAnsi="Times New Roman" w:cs="Times New Roman"/>
@@ -6395,7 +6394,6 @@
         </w:rPr>
         <w:t>visit_DECLARATION</w:t>
       </w:r>
-      <w:proofErr w:type="spellEnd"/>
       <w:r>
         <w:rPr>
           <w:rFonts w:ascii="Times New Roman" w:eastAsia="Times New Roman" w:hAnsi="Times New Roman" w:cs="Times New Roman"/>
@@ -9640,7 +9638,6 @@
         </w:rPr>
         <w:t xml:space="preserve">For example, the </w:t>
       </w:r>
-      <w:proofErr w:type="spellStart"/>
       <w:r>
         <w:rPr>
           <w:rFonts w:ascii="Times New Roman" w:eastAsia="Times New Roman" w:hAnsi="Times New Roman" w:cs="Times New Roman"/>
@@ -9653,7 +9650,6 @@
         </w:rPr>
         <w:t>visit_DECLARATION</w:t>
       </w:r>
-      <w:proofErr w:type="spellEnd"/>
       <w:r>
         <w:rPr>
           <w:rFonts w:ascii="Times New Roman" w:eastAsia="Times New Roman" w:hAnsi="Times New Roman" w:cs="Times New Roman"/>
@@ -9664,7 +9660,6 @@
         </w:rPr>
         <w:t xml:space="preserve"> method checks that a variable is not already declared in the current scope, the </w:t>
       </w:r>
-      <w:proofErr w:type="spellStart"/>
       <w:r>
         <w:rPr>
           <w:rFonts w:ascii="Times New Roman" w:eastAsia="Times New Roman" w:hAnsi="Times New Roman" w:cs="Times New Roman"/>
@@ -9677,7 +9672,6 @@
         </w:rPr>
         <w:t>visit_ASSIGNMENT</w:t>
       </w:r>
-      <w:proofErr w:type="spellEnd"/>
       <w:r>
         <w:rPr>
           <w:rFonts w:ascii="Times New Roman" w:eastAsia="Times New Roman" w:hAnsi="Times New Roman" w:cs="Times New Roman"/>
@@ -12020,7 +12014,6 @@
         </w:rPr>
         <w:t xml:space="preserve">The Code Generation process is performed by a class named </w:t>
       </w:r>
-      <w:proofErr w:type="spellStart"/>
       <w:r>
         <w:rPr>
           <w:rFonts w:ascii="Times New Roman" w:eastAsia="Times New Roman" w:hAnsi="Times New Roman" w:cs="Times New Roman"/>
@@ -12033,7 +12026,6 @@
         </w:rPr>
         <w:t>PixIRCodeGenerator</w:t>
       </w:r>
-      <w:proofErr w:type="spellEnd"/>
       <w:r>
         <w:rPr>
           <w:rFonts w:ascii="Times New Roman" w:eastAsia="Times New Roman" w:hAnsi="Times New Roman" w:cs="Times New Roman"/>
@@ -12044,7 +12036,6 @@
         </w:rPr>
         <w:t xml:space="preserve">. Similar to the AST XML Generator and Semantic Analyzer, the </w:t>
       </w:r>
-      <w:proofErr w:type="spellStart"/>
       <w:r>
         <w:rPr>
           <w:rFonts w:ascii="Times New Roman" w:eastAsia="Times New Roman" w:hAnsi="Times New Roman" w:cs="Times New Roman"/>
@@ -12057,7 +12048,6 @@
         </w:rPr>
         <w:t>PixIRCodeGenerator</w:t>
       </w:r>
-      <w:proofErr w:type="spellEnd"/>
       <w:r>
         <w:rPr>
           <w:rFonts w:ascii="Times New Roman" w:eastAsia="Times New Roman" w:hAnsi="Times New Roman" w:cs="Times New Roman"/>
@@ -12110,7 +12100,6 @@
         </w:rPr>
         <w:t xml:space="preserve"> method in the </w:t>
       </w:r>
-      <w:proofErr w:type="spellStart"/>
       <w:r>
         <w:rPr>
           <w:rFonts w:ascii="Times New Roman" w:eastAsia="Times New Roman" w:hAnsi="Times New Roman" w:cs="Times New Roman"/>
@@ -12123,7 +12112,6 @@
         </w:rPr>
         <w:t>PixIRCodeGenerator</w:t>
       </w:r>
-      <w:proofErr w:type="spellEnd"/>
       <w:r>
         <w:rPr>
           <w:rFonts w:ascii="Times New Roman" w:eastAsia="Times New Roman" w:hAnsi="Times New Roman" w:cs="Times New Roman"/>
@@ -12210,7 +12198,6 @@
         </w:rPr>
         <w:t xml:space="preserve"> method in the </w:t>
       </w:r>
-      <w:proofErr w:type="spellStart"/>
       <w:r>
         <w:rPr>
           <w:rFonts w:ascii="Times New Roman" w:eastAsia="Times New Roman" w:hAnsi="Times New Roman" w:cs="Times New Roman"/>
@@ -12223,7 +12210,6 @@
         </w:rPr>
         <w:t>PixIRCodeGenerator</w:t>
       </w:r>
-      <w:proofErr w:type="spellEnd"/>
       <w:r>
         <w:rPr>
           <w:rFonts w:ascii="Times New Roman" w:eastAsia="Times New Roman" w:hAnsi="Times New Roman" w:cs="Times New Roman"/>
@@ -12320,9 +12306,18 @@
           <w:szCs w:val="24"/>
           <w:lang w:val="en-GB" w:eastAsia="en-MT"/>
         </w:rPr>
-        <w:t xml:space="preserve"> </w:t>
-      </w:r>
-      <w:proofErr w:type="spellStart"/>
+        <w:t xml:space="preserve"> visit_DECLARATION</w:t>
+      </w:r>
+      <w:r>
+        <w:rPr>
+          <w:rFonts w:ascii="Times New Roman" w:eastAsia="Times New Roman" w:hAnsi="Times New Roman" w:cs="Times New Roman"/>
+          <w:color w:val="000000"/>
+          <w:sz w:val="24"/>
+          <w:szCs w:val="24"/>
+          <w:lang w:val="en-GB" w:eastAsia="en-MT"/>
+        </w:rPr>
+        <w:t xml:space="preserve"> method translates a variable declaration in PixArLang into a memory allocation and assignment in </w:t>
+      </w:r>
       <w:r>
         <w:rPr>
           <w:rFonts w:ascii="Times New Roman" w:eastAsia="Times New Roman" w:hAnsi="Times New Roman" w:cs="Times New Roman"/>
@@ -12333,18 +12328,17 @@
           <w:szCs w:val="24"/>
           <w:lang w:val="en-GB" w:eastAsia="en-MT"/>
         </w:rPr>
-        <w:t>visit_DECLARATION</w:t>
-      </w:r>
-      <w:proofErr w:type="spellEnd"/>
-      <w:r>
-        <w:rPr>
-          <w:rFonts w:ascii="Times New Roman" w:eastAsia="Times New Roman" w:hAnsi="Times New Roman" w:cs="Times New Roman"/>
-          <w:color w:val="000000"/>
-          <w:sz w:val="24"/>
-          <w:szCs w:val="24"/>
-          <w:lang w:val="en-GB" w:eastAsia="en-MT"/>
-        </w:rPr>
-        <w:t xml:space="preserve"> method translates a variable declaration in PixArLang into a memory allocation and assignment in </w:t>
+        <w:t>PixIR</w:t>
+      </w:r>
+      <w:r>
+        <w:rPr>
+          <w:rFonts w:ascii="Times New Roman" w:eastAsia="Times New Roman" w:hAnsi="Times New Roman" w:cs="Times New Roman"/>
+          <w:color w:val="000000"/>
+          <w:sz w:val="24"/>
+          <w:szCs w:val="24"/>
+          <w:lang w:val="en-GB" w:eastAsia="en-MT"/>
+        </w:rPr>
+        <w:t xml:space="preserve">, initializing the variable to a default value based on its type. The </w:t>
       </w:r>
       <w:r>
         <w:rPr>
@@ -12356,19 +12350,18 @@
           <w:szCs w:val="24"/>
           <w:lang w:val="en-GB" w:eastAsia="en-MT"/>
         </w:rPr>
-        <w:t>PixIR</w:t>
-      </w:r>
-      <w:r>
-        <w:rPr>
-          <w:rFonts w:ascii="Times New Roman" w:eastAsia="Times New Roman" w:hAnsi="Times New Roman" w:cs="Times New Roman"/>
-          <w:color w:val="000000"/>
-          <w:sz w:val="24"/>
-          <w:szCs w:val="24"/>
-          <w:lang w:val="en-GB" w:eastAsia="en-MT"/>
-        </w:rPr>
-        <w:t xml:space="preserve">, initializing the variable to a default value based on its type. The </w:t>
-      </w:r>
-      <w:proofErr w:type="spellStart"/>
+        <w:t>visit_ASSIGNMENT</w:t>
+      </w:r>
+      <w:r>
+        <w:rPr>
+          <w:rFonts w:ascii="Times New Roman" w:eastAsia="Times New Roman" w:hAnsi="Times New Roman" w:cs="Times New Roman"/>
+          <w:color w:val="000000"/>
+          <w:sz w:val="24"/>
+          <w:szCs w:val="24"/>
+          <w:lang w:val="en-GB" w:eastAsia="en-MT"/>
+        </w:rPr>
+        <w:t xml:space="preserve"> method translates an assignment statement in </w:t>
+      </w:r>
       <w:r>
         <w:rPr>
           <w:rFonts w:ascii="Times New Roman" w:eastAsia="Times New Roman" w:hAnsi="Times New Roman" w:cs="Times New Roman"/>
@@ -12379,18 +12372,17 @@
           <w:szCs w:val="24"/>
           <w:lang w:val="en-GB" w:eastAsia="en-MT"/>
         </w:rPr>
-        <w:t>visit_ASSIGNMENT</w:t>
-      </w:r>
-      <w:proofErr w:type="spellEnd"/>
-      <w:r>
-        <w:rPr>
-          <w:rFonts w:ascii="Times New Roman" w:eastAsia="Times New Roman" w:hAnsi="Times New Roman" w:cs="Times New Roman"/>
-          <w:color w:val="000000"/>
-          <w:sz w:val="24"/>
-          <w:szCs w:val="24"/>
-          <w:lang w:val="en-GB" w:eastAsia="en-MT"/>
-        </w:rPr>
-        <w:t xml:space="preserve"> method translates an assignment statement in </w:t>
+        <w:t>PixArLang</w:t>
+      </w:r>
+      <w:r>
+        <w:rPr>
+          <w:rFonts w:ascii="Times New Roman" w:eastAsia="Times New Roman" w:hAnsi="Times New Roman" w:cs="Times New Roman"/>
+          <w:color w:val="000000"/>
+          <w:sz w:val="24"/>
+          <w:szCs w:val="24"/>
+          <w:lang w:val="en-GB" w:eastAsia="en-MT"/>
+        </w:rPr>
+        <w:t xml:space="preserve"> into an equivalent storage operation in </w:t>
       </w:r>
       <w:r>
         <w:rPr>
@@ -12402,17 +12394,39 @@
           <w:szCs w:val="24"/>
           <w:lang w:val="en-GB" w:eastAsia="en-MT"/>
         </w:rPr>
-        <w:t>PixArLang</w:t>
-      </w:r>
-      <w:r>
-        <w:rPr>
-          <w:rFonts w:ascii="Times New Roman" w:eastAsia="Times New Roman" w:hAnsi="Times New Roman" w:cs="Times New Roman"/>
-          <w:color w:val="000000"/>
-          <w:sz w:val="24"/>
-          <w:szCs w:val="24"/>
-          <w:lang w:val="en-GB" w:eastAsia="en-MT"/>
-        </w:rPr>
-        <w:t xml:space="preserve"> into an equivalent storage operation in </w:t>
+        <w:t>PixIR</w:t>
+      </w:r>
+      <w:r>
+        <w:rPr>
+          <w:rFonts w:ascii="Times New Roman" w:eastAsia="Times New Roman" w:hAnsi="Times New Roman" w:cs="Times New Roman"/>
+          <w:color w:val="000000"/>
+          <w:sz w:val="24"/>
+          <w:szCs w:val="24"/>
+          <w:lang w:val="en-GB" w:eastAsia="en-MT"/>
+        </w:rPr>
+        <w:t>. Arithmetic and logical expressions, control flow statements, function definitions, and other language constructs are handled in a similar manner.</w:t>
+      </w:r>
+    </w:p>
+    <w:p>
+      <w:pPr>
+        <w:jc w:val="both"/>
+        <w:rPr>
+          <w:rFonts w:ascii="Times New Roman" w:eastAsia="Times New Roman" w:hAnsi="Times New Roman" w:cs="Times New Roman"/>
+          <w:color w:val="000000"/>
+          <w:sz w:val="24"/>
+          <w:szCs w:val="24"/>
+          <w:lang w:val="en-GB" w:eastAsia="en-MT"/>
+        </w:rPr>
+      </w:pPr>
+      <w:r>
+        <w:rPr>
+          <w:rFonts w:ascii="Times New Roman" w:eastAsia="Times New Roman" w:hAnsi="Times New Roman" w:cs="Times New Roman"/>
+          <w:color w:val="000000"/>
+          <w:sz w:val="24"/>
+          <w:szCs w:val="24"/>
+          <w:lang w:val="en-GB" w:eastAsia="en-MT"/>
+        </w:rPr>
+        <w:t xml:space="preserve">The </w:t>
       </w:r>
       <w:r>
         <w:rPr>
@@ -12424,41 +12438,18 @@
           <w:szCs w:val="24"/>
           <w:lang w:val="en-GB" w:eastAsia="en-MT"/>
         </w:rPr>
-        <w:t>PixIR</w:t>
-      </w:r>
-      <w:r>
-        <w:rPr>
-          <w:rFonts w:ascii="Times New Roman" w:eastAsia="Times New Roman" w:hAnsi="Times New Roman" w:cs="Times New Roman"/>
-          <w:color w:val="000000"/>
-          <w:sz w:val="24"/>
-          <w:szCs w:val="24"/>
-          <w:lang w:val="en-GB" w:eastAsia="en-MT"/>
-        </w:rPr>
-        <w:t>. Arithmetic and logical expressions, control flow statements, function definitions, and other language constructs are handled in a similar manner.</w:t>
-      </w:r>
-    </w:p>
-    <w:p>
-      <w:pPr>
-        <w:jc w:val="both"/>
-        <w:rPr>
-          <w:rFonts w:ascii="Times New Roman" w:eastAsia="Times New Roman" w:hAnsi="Times New Roman" w:cs="Times New Roman"/>
-          <w:color w:val="000000"/>
-          <w:sz w:val="24"/>
-          <w:szCs w:val="24"/>
-          <w:lang w:val="en-GB" w:eastAsia="en-MT"/>
-        </w:rPr>
-      </w:pPr>
-      <w:r>
-        <w:rPr>
-          <w:rFonts w:ascii="Times New Roman" w:eastAsia="Times New Roman" w:hAnsi="Times New Roman" w:cs="Times New Roman"/>
-          <w:color w:val="000000"/>
-          <w:sz w:val="24"/>
-          <w:szCs w:val="24"/>
-          <w:lang w:val="en-GB" w:eastAsia="en-MT"/>
-        </w:rPr>
-        <w:t xml:space="preserve">The </w:t>
-      </w:r>
-      <w:proofErr w:type="spellStart"/>
+        <w:t>PixIRCodeGenerator</w:t>
+      </w:r>
+      <w:r>
+        <w:rPr>
+          <w:rFonts w:ascii="Times New Roman" w:eastAsia="Times New Roman" w:hAnsi="Times New Roman" w:cs="Times New Roman"/>
+          <w:color w:val="000000"/>
+          <w:sz w:val="24"/>
+          <w:szCs w:val="24"/>
+          <w:lang w:val="en-GB" w:eastAsia="en-MT"/>
+        </w:rPr>
+        <w:t xml:space="preserve"> class also maintains a frame offset, which helps in tracking the memory location for each variable in the </w:t>
+      </w:r>
       <w:r>
         <w:rPr>
           <w:rFonts w:ascii="Times New Roman" w:eastAsia="Times New Roman" w:hAnsi="Times New Roman" w:cs="Times New Roman"/>
@@ -12469,18 +12460,17 @@
           <w:szCs w:val="24"/>
           <w:lang w:val="en-GB" w:eastAsia="en-MT"/>
         </w:rPr>
-        <w:t>PixIRCodeGenerator</w:t>
-      </w:r>
-      <w:proofErr w:type="spellEnd"/>
-      <w:r>
-        <w:rPr>
-          <w:rFonts w:ascii="Times New Roman" w:eastAsia="Times New Roman" w:hAnsi="Times New Roman" w:cs="Times New Roman"/>
-          <w:color w:val="000000"/>
-          <w:sz w:val="24"/>
-          <w:szCs w:val="24"/>
-          <w:lang w:val="en-GB" w:eastAsia="en-MT"/>
-        </w:rPr>
-        <w:t xml:space="preserve"> class also maintains a frame offset, which helps in tracking the memory location for each variable in the </w:t>
+        <w:t>PixArLang</w:t>
+      </w:r>
+      <w:r>
+        <w:rPr>
+          <w:rFonts w:ascii="Times New Roman" w:eastAsia="Times New Roman" w:hAnsi="Times New Roman" w:cs="Times New Roman"/>
+          <w:color w:val="000000"/>
+          <w:sz w:val="24"/>
+          <w:szCs w:val="24"/>
+          <w:lang w:val="en-GB" w:eastAsia="en-MT"/>
+        </w:rPr>
+        <w:t xml:space="preserve"> program. This is used to properly store and load values from memory in the generated </w:t>
       </w:r>
       <w:r>
         <w:rPr>
@@ -12492,17 +12482,39 @@
           <w:szCs w:val="24"/>
           <w:lang w:val="en-GB" w:eastAsia="en-MT"/>
         </w:rPr>
-        <w:t>PixArLang</w:t>
-      </w:r>
-      <w:r>
-        <w:rPr>
-          <w:rFonts w:ascii="Times New Roman" w:eastAsia="Times New Roman" w:hAnsi="Times New Roman" w:cs="Times New Roman"/>
-          <w:color w:val="000000"/>
-          <w:sz w:val="24"/>
-          <w:szCs w:val="24"/>
-          <w:lang w:val="en-GB" w:eastAsia="en-MT"/>
-        </w:rPr>
-        <w:t xml:space="preserve"> program. This is used to properly store and load values from memory in the generated </w:t>
+        <w:t>PixIR</w:t>
+      </w:r>
+      <w:r>
+        <w:rPr>
+          <w:rFonts w:ascii="Times New Roman" w:eastAsia="Times New Roman" w:hAnsi="Times New Roman" w:cs="Times New Roman"/>
+          <w:color w:val="000000"/>
+          <w:sz w:val="24"/>
+          <w:szCs w:val="24"/>
+          <w:lang w:val="en-GB" w:eastAsia="en-MT"/>
+        </w:rPr>
+        <w:t xml:space="preserve"> code.</w:t>
+      </w:r>
+    </w:p>
+    <w:p>
+      <w:pPr>
+        <w:jc w:val="both"/>
+        <w:rPr>
+          <w:rFonts w:ascii="Times New Roman" w:eastAsia="Times New Roman" w:hAnsi="Times New Roman" w:cs="Times New Roman"/>
+          <w:color w:val="000000"/>
+          <w:sz w:val="24"/>
+          <w:szCs w:val="24"/>
+          <w:lang w:val="en-GB" w:eastAsia="en-MT"/>
+        </w:rPr>
+      </w:pPr>
+      <w:r>
+        <w:rPr>
+          <w:rFonts w:ascii="Times New Roman" w:eastAsia="Times New Roman" w:hAnsi="Times New Roman" w:cs="Times New Roman"/>
+          <w:color w:val="000000"/>
+          <w:sz w:val="24"/>
+          <w:szCs w:val="24"/>
+          <w:lang w:val="en-GB" w:eastAsia="en-MT"/>
+        </w:rPr>
+        <w:t xml:space="preserve">The generated </w:t>
       </w:r>
       <w:r>
         <w:rPr>
@@ -12524,29 +12536,7 @@
           <w:szCs w:val="24"/>
           <w:lang w:val="en-GB" w:eastAsia="en-MT"/>
         </w:rPr>
-        <w:t xml:space="preserve"> code.</w:t>
-      </w:r>
-    </w:p>
-    <w:p>
-      <w:pPr>
-        <w:jc w:val="both"/>
-        <w:rPr>
-          <w:rFonts w:ascii="Times New Roman" w:eastAsia="Times New Roman" w:hAnsi="Times New Roman" w:cs="Times New Roman"/>
-          <w:color w:val="000000"/>
-          <w:sz w:val="24"/>
-          <w:szCs w:val="24"/>
-          <w:lang w:val="en-GB" w:eastAsia="en-MT"/>
-        </w:rPr>
-      </w:pPr>
-      <w:r>
-        <w:rPr>
-          <w:rFonts w:ascii="Times New Roman" w:eastAsia="Times New Roman" w:hAnsi="Times New Roman" w:cs="Times New Roman"/>
-          <w:color w:val="000000"/>
-          <w:sz w:val="24"/>
-          <w:szCs w:val="24"/>
-          <w:lang w:val="en-GB" w:eastAsia="en-MT"/>
-        </w:rPr>
-        <w:t xml:space="preserve">The generated </w:t>
+        <w:t xml:space="preserve"> code is stored as a list of strings, which can be joined together to form the complete program. This code is built up incrementally as the </w:t>
       </w:r>
       <w:r>
         <w:rPr>
@@ -12558,19 +12548,18 @@
           <w:szCs w:val="24"/>
           <w:lang w:val="en-GB" w:eastAsia="en-MT"/>
         </w:rPr>
-        <w:t>PixIR</w:t>
-      </w:r>
-      <w:r>
-        <w:rPr>
-          <w:rFonts w:ascii="Times New Roman" w:eastAsia="Times New Roman" w:hAnsi="Times New Roman" w:cs="Times New Roman"/>
-          <w:color w:val="000000"/>
-          <w:sz w:val="24"/>
-          <w:szCs w:val="24"/>
-          <w:lang w:val="en-GB" w:eastAsia="en-MT"/>
-        </w:rPr>
-        <w:t xml:space="preserve"> code is stored as a list of strings, which can be joined together to form the complete program. This code is built up incrementally as the </w:t>
-      </w:r>
-      <w:proofErr w:type="spellStart"/>
+        <w:t>PixIRCodeGenerator</w:t>
+      </w:r>
+      <w:r>
+        <w:rPr>
+          <w:rFonts w:ascii="Times New Roman" w:eastAsia="Times New Roman" w:hAnsi="Times New Roman" w:cs="Times New Roman"/>
+          <w:color w:val="000000"/>
+          <w:sz w:val="24"/>
+          <w:szCs w:val="24"/>
+          <w:lang w:val="en-GB" w:eastAsia="en-MT"/>
+        </w:rPr>
+        <w:t xml:space="preserve"> traverses the AST, with each visit method appending the appropriate </w:t>
+      </w:r>
       <w:r>
         <w:rPr>
           <w:rFonts w:ascii="Times New Roman" w:eastAsia="Times New Roman" w:hAnsi="Times New Roman" w:cs="Times New Roman"/>
@@ -12581,18 +12570,39 @@
           <w:szCs w:val="24"/>
           <w:lang w:val="en-GB" w:eastAsia="en-MT"/>
         </w:rPr>
-        <w:t>PixIRCodeGenerator</w:t>
-      </w:r>
-      <w:proofErr w:type="spellEnd"/>
-      <w:r>
-        <w:rPr>
-          <w:rFonts w:ascii="Times New Roman" w:eastAsia="Times New Roman" w:hAnsi="Times New Roman" w:cs="Times New Roman"/>
-          <w:color w:val="000000"/>
-          <w:sz w:val="24"/>
-          <w:szCs w:val="24"/>
-          <w:lang w:val="en-GB" w:eastAsia="en-MT"/>
-        </w:rPr>
-        <w:t xml:space="preserve"> traverses the AST, with each visit method appending the appropriate </w:t>
+        <w:t>PixIR</w:t>
+      </w:r>
+      <w:r>
+        <w:rPr>
+          <w:rFonts w:ascii="Times New Roman" w:eastAsia="Times New Roman" w:hAnsi="Times New Roman" w:cs="Times New Roman"/>
+          <w:color w:val="000000"/>
+          <w:sz w:val="24"/>
+          <w:szCs w:val="24"/>
+          <w:lang w:val="en-GB" w:eastAsia="en-MT"/>
+        </w:rPr>
+        <w:t xml:space="preserve"> command to the list.</w:t>
+      </w:r>
+    </w:p>
+    <w:p>
+      <w:pPr>
+        <w:jc w:val="both"/>
+        <w:rPr>
+          <w:rFonts w:ascii="Times New Roman" w:eastAsia="Times New Roman" w:hAnsi="Times New Roman" w:cs="Times New Roman"/>
+          <w:color w:val="000000"/>
+          <w:sz w:val="24"/>
+          <w:szCs w:val="24"/>
+          <w:lang w:val="en-GB" w:eastAsia="en-MT"/>
+        </w:rPr>
+      </w:pPr>
+      <w:r>
+        <w:rPr>
+          <w:rFonts w:ascii="Times New Roman" w:eastAsia="Times New Roman" w:hAnsi="Times New Roman" w:cs="Times New Roman"/>
+          <w:color w:val="000000"/>
+          <w:sz w:val="24"/>
+          <w:szCs w:val="24"/>
+          <w:lang w:val="en-GB" w:eastAsia="en-MT"/>
+        </w:rPr>
+        <w:t xml:space="preserve">At the end of the Code Generation process, the </w:t>
       </w:r>
       <w:r>
         <w:rPr>
@@ -12604,54 +12614,8 @@
           <w:szCs w:val="24"/>
           <w:lang w:val="en-GB" w:eastAsia="en-MT"/>
         </w:rPr>
-        <w:t>PixIR</w:t>
-      </w:r>
-      <w:r>
-        <w:rPr>
-          <w:rFonts w:ascii="Times New Roman" w:eastAsia="Times New Roman" w:hAnsi="Times New Roman" w:cs="Times New Roman"/>
-          <w:color w:val="000000"/>
-          <w:sz w:val="24"/>
-          <w:szCs w:val="24"/>
-          <w:lang w:val="en-GB" w:eastAsia="en-MT"/>
-        </w:rPr>
-        <w:t xml:space="preserve"> command to the list.</w:t>
-      </w:r>
-    </w:p>
-    <w:p>
-      <w:pPr>
-        <w:jc w:val="both"/>
-        <w:rPr>
-          <w:rFonts w:ascii="Times New Roman" w:eastAsia="Times New Roman" w:hAnsi="Times New Roman" w:cs="Times New Roman"/>
-          <w:color w:val="000000"/>
-          <w:sz w:val="24"/>
-          <w:szCs w:val="24"/>
-          <w:lang w:val="en-GB" w:eastAsia="en-MT"/>
-        </w:rPr>
-      </w:pPr>
-      <w:r>
-        <w:rPr>
-          <w:rFonts w:ascii="Times New Roman" w:eastAsia="Times New Roman" w:hAnsi="Times New Roman" w:cs="Times New Roman"/>
-          <w:color w:val="000000"/>
-          <w:sz w:val="24"/>
-          <w:szCs w:val="24"/>
-          <w:lang w:val="en-GB" w:eastAsia="en-MT"/>
-        </w:rPr>
-        <w:t xml:space="preserve">At the end of the Code Generation process, the </w:t>
-      </w:r>
-      <w:proofErr w:type="spellStart"/>
-      <w:r>
-        <w:rPr>
-          <w:rFonts w:ascii="Times New Roman" w:eastAsia="Times New Roman" w:hAnsi="Times New Roman" w:cs="Times New Roman"/>
-          <w:i/>
-          <w:iCs/>
-          <w:color w:val="000000"/>
-          <w:sz w:val="24"/>
-          <w:szCs w:val="24"/>
-          <w:lang w:val="en-GB" w:eastAsia="en-MT"/>
-        </w:rPr>
         <w:t>PixIRCodeGenerator</w:t>
       </w:r>
-      <w:proofErr w:type="spellEnd"/>
       <w:r>
         <w:rPr>
           <w:rFonts w:ascii="Times New Roman" w:eastAsia="Times New Roman" w:hAnsi="Times New Roman" w:cs="Times New Roman"/>
@@ -12884,7 +12848,15 @@
           <w:lang w:val="en-GB" w:eastAsia="en-MT"/>
         </w:rPr>
       </w:pPr>
-      <w:r>
+    </w:p>
+    <w:p>
+      <w:pPr>
+        <w:tabs>
+          <w:tab w:val="left" w:pos="3264"/>
+        </w:tabs>
+        <w:spacing w:after="0" w:line="240" w:lineRule="auto"/>
+        <w:jc w:val="both"/>
+        <w:textAlignment w:val="baseline"/>
         <w:rPr>
           <w:rFonts w:ascii="Times New Roman" w:eastAsia="Times New Roman" w:hAnsi="Times New Roman" w:cs="Times New Roman"/>
           <w:b/>
@@ -12895,12 +12867,16 @@
           <w:u w:val="single"/>
           <w:lang w:val="en-GB" w:eastAsia="en-MT"/>
         </w:rPr>
-        <w:t>Testing &amp; Output</w:t>
-      </w:r>
-    </w:p>
-    <w:p>
-      <w:pPr>
+      </w:pPr>
+    </w:p>
+    <w:p>
+      <w:pPr>
+        <w:tabs>
+          <w:tab w:val="left" w:pos="3264"/>
+        </w:tabs>
+        <w:spacing w:after="0" w:line="240" w:lineRule="auto"/>
         <w:jc w:val="both"/>
+        <w:textAlignment w:val="baseline"/>
         <w:rPr>
           <w:rFonts w:ascii="Times New Roman" w:eastAsia="Times New Roman" w:hAnsi="Times New Roman" w:cs="Times New Roman"/>
           <w:b/>
@@ -12912,7 +12888,15 @@
           <w:lang w:val="en-GB" w:eastAsia="en-MT"/>
         </w:rPr>
       </w:pPr>
-      <w:r>
+    </w:p>
+    <w:p>
+      <w:pPr>
+        <w:tabs>
+          <w:tab w:val="left" w:pos="3264"/>
+        </w:tabs>
+        <w:spacing w:after="0" w:line="240" w:lineRule="auto"/>
+        <w:jc w:val="both"/>
+        <w:textAlignment w:val="baseline"/>
         <w:rPr>
           <w:rFonts w:ascii="Times New Roman" w:eastAsia="Times New Roman" w:hAnsi="Times New Roman" w:cs="Times New Roman"/>
           <w:b/>
@@ -12923,11 +12907,13 @@
           <w:u w:val="single"/>
           <w:lang w:val="en-GB" w:eastAsia="en-MT"/>
         </w:rPr>
-        <w:br w:type="page"/>
-      </w:r>
-    </w:p>
-    <w:p>
-      <w:pPr>
+      </w:pPr>
+    </w:p>
+    <w:p>
+      <w:pPr>
+        <w:tabs>
+          <w:tab w:val="left" w:pos="3264"/>
+        </w:tabs>
         <w:spacing w:after="0" w:line="240" w:lineRule="auto"/>
         <w:jc w:val="both"/>
         <w:textAlignment w:val="baseline"/>
@@ -12936,13 +12922,2800 @@
           <w:b/>
           <w:bCs/>
           <w:color w:val="000000"/>
+          <w:sz w:val="36"/>
+          <w:szCs w:val="36"/>
+          <w:u w:val="single"/>
+          <w:lang w:val="en-GB" w:eastAsia="en-MT"/>
+        </w:rPr>
+      </w:pPr>
+    </w:p>
+    <w:p>
+      <w:pPr>
+        <w:tabs>
+          <w:tab w:val="left" w:pos="3264"/>
+        </w:tabs>
+        <w:spacing w:after="0" w:line="240" w:lineRule="auto"/>
+        <w:jc w:val="both"/>
+        <w:textAlignment w:val="baseline"/>
+        <w:rPr>
+          <w:rFonts w:ascii="Times New Roman" w:eastAsia="Times New Roman" w:hAnsi="Times New Roman" w:cs="Times New Roman"/>
+          <w:b/>
+          <w:bCs/>
+          <w:color w:val="000000"/>
+          <w:sz w:val="36"/>
+          <w:szCs w:val="36"/>
+          <w:u w:val="single"/>
+          <w:lang w:val="en-GB" w:eastAsia="en-MT"/>
+        </w:rPr>
+      </w:pPr>
+    </w:p>
+    <w:p>
+      <w:pPr>
+        <w:tabs>
+          <w:tab w:val="left" w:pos="3264"/>
+        </w:tabs>
+        <w:spacing w:after="0" w:line="240" w:lineRule="auto"/>
+        <w:jc w:val="both"/>
+        <w:textAlignment w:val="baseline"/>
+        <w:rPr>
+          <w:rFonts w:ascii="Times New Roman" w:eastAsia="Times New Roman" w:hAnsi="Times New Roman" w:cs="Times New Roman"/>
+          <w:b/>
+          <w:bCs/>
+          <w:color w:val="000000"/>
+          <w:sz w:val="36"/>
+          <w:szCs w:val="36"/>
+          <w:u w:val="single"/>
+          <w:lang w:val="en-GB" w:eastAsia="en-MT"/>
+        </w:rPr>
+      </w:pPr>
+    </w:p>
+    <w:p>
+      <w:pPr>
+        <w:tabs>
+          <w:tab w:val="left" w:pos="3264"/>
+        </w:tabs>
+        <w:spacing w:after="0" w:line="240" w:lineRule="auto"/>
+        <w:jc w:val="both"/>
+        <w:textAlignment w:val="baseline"/>
+        <w:rPr>
+          <w:rFonts w:ascii="Times New Roman" w:eastAsia="Times New Roman" w:hAnsi="Times New Roman" w:cs="Times New Roman"/>
+          <w:b/>
+          <w:bCs/>
+          <w:color w:val="000000"/>
+          <w:sz w:val="36"/>
+          <w:szCs w:val="36"/>
+          <w:u w:val="single"/>
+          <w:lang w:val="en-GB" w:eastAsia="en-MT"/>
+        </w:rPr>
+      </w:pPr>
+      <w:r>
+        <w:rPr>
+          <w:rFonts w:ascii="Times New Roman" w:eastAsia="Times New Roman" w:hAnsi="Times New Roman" w:cs="Times New Roman"/>
+          <w:b/>
+          <w:bCs/>
+          <w:color w:val="000000"/>
+          <w:sz w:val="36"/>
+          <w:szCs w:val="36"/>
+          <w:u w:val="single"/>
+          <w:lang w:val="en-GB" w:eastAsia="en-MT"/>
+        </w:rPr>
+        <w:lastRenderedPageBreak/>
+        <w:t>Testing &amp; Output</w:t>
+      </w:r>
+    </w:p>
+    <w:p>
+      <w:pPr>
+        <w:tabs>
+          <w:tab w:val="left" w:pos="3264"/>
+        </w:tabs>
+        <w:spacing w:after="0" w:line="240" w:lineRule="auto"/>
+        <w:jc w:val="both"/>
+        <w:textAlignment w:val="baseline"/>
+        <w:rPr>
+          <w:rFonts w:ascii="Times New Roman" w:eastAsia="Times New Roman" w:hAnsi="Times New Roman" w:cs="Times New Roman"/>
+          <w:b/>
+          <w:bCs/>
+          <w:color w:val="000000"/>
+          <w:sz w:val="24"/>
+          <w:szCs w:val="24"/>
+          <w:u w:val="single"/>
+          <w:lang w:val="en-GB" w:eastAsia="en-MT"/>
+        </w:rPr>
+      </w:pPr>
+    </w:p>
+    <w:tbl>
+      <w:tblPr>
+        <w:tblStyle w:val="TableGrid"/>
+        <w:tblW w:w="0" w:type="auto"/>
+        <w:tblLook w:val="04A0" w:firstRow="1" w:lastRow="0" w:firstColumn="1" w:lastColumn="0" w:noHBand="0" w:noVBand="1"/>
+      </w:tblPr>
+      <w:tblGrid>
+        <w:gridCol w:w="3005"/>
+        <w:gridCol w:w="2802"/>
+        <w:gridCol w:w="3209"/>
+      </w:tblGrid>
+      <w:tr>
+        <w:trPr>
+          <w:trHeight w:val="409"/>
+        </w:trPr>
+        <w:tc>
+          <w:tcPr>
+            <w:tcW w:w="3005" w:type="dxa"/>
+            <w:shd w:val="clear" w:color="auto" w:fill="AEAAAA" w:themeFill="background2" w:themeFillShade="BF"/>
+            <w:vAlign w:val="center"/>
+          </w:tcPr>
+          <w:p>
+            <w:pPr>
+              <w:jc w:val="center"/>
+              <w:rPr>
+                <w:rFonts w:ascii="Times New Roman" w:eastAsia="Times New Roman" w:hAnsi="Times New Roman" w:cs="Times New Roman"/>
+                <w:b/>
+                <w:bCs/>
+                <w:color w:val="000000"/>
+                <w:sz w:val="24"/>
+                <w:szCs w:val="24"/>
+                <w:lang w:val="en-GB" w:eastAsia="en-MT"/>
+              </w:rPr>
+            </w:pPr>
+            <w:r>
+              <w:rPr>
+                <w:rFonts w:ascii="Times New Roman" w:eastAsia="Times New Roman" w:hAnsi="Times New Roman" w:cs="Times New Roman"/>
+                <w:b/>
+                <w:bCs/>
+                <w:color w:val="000000"/>
+                <w:sz w:val="24"/>
+                <w:szCs w:val="24"/>
+                <w:lang w:val="en-GB" w:eastAsia="en-MT"/>
+              </w:rPr>
+              <w:t xml:space="preserve">INPUT </w:t>
+            </w:r>
+            <w:r>
+              <w:rPr>
+                <w:rFonts w:ascii="Times New Roman" w:eastAsia="Times New Roman" w:hAnsi="Times New Roman" w:cs="Times New Roman"/>
+                <w:b/>
+                <w:bCs/>
+                <w:color w:val="000000"/>
+                <w:sz w:val="24"/>
+                <w:szCs w:val="24"/>
+                <w:lang w:val="en-GB" w:eastAsia="en-MT"/>
+              </w:rPr>
+              <w:t>1</w:t>
+            </w:r>
+          </w:p>
+        </w:tc>
+        <w:tc>
+          <w:tcPr>
+            <w:tcW w:w="2802" w:type="dxa"/>
+            <w:shd w:val="clear" w:color="auto" w:fill="AEAAAA" w:themeFill="background2" w:themeFillShade="BF"/>
+            <w:vAlign w:val="center"/>
+          </w:tcPr>
+          <w:p>
+            <w:pPr>
+              <w:jc w:val="center"/>
+              <w:rPr>
+                <w:rFonts w:ascii="Times New Roman" w:eastAsia="Times New Roman" w:hAnsi="Times New Roman" w:cs="Times New Roman"/>
+                <w:b/>
+                <w:bCs/>
+                <w:color w:val="000000"/>
+                <w:sz w:val="24"/>
+                <w:szCs w:val="24"/>
+                <w:lang w:val="en-GB" w:eastAsia="en-MT"/>
+              </w:rPr>
+            </w:pPr>
+            <w:r>
+              <w:rPr>
+                <w:rFonts w:ascii="Times New Roman" w:eastAsia="Times New Roman" w:hAnsi="Times New Roman" w:cs="Times New Roman"/>
+                <w:b/>
+                <w:bCs/>
+                <w:color w:val="000000"/>
+                <w:sz w:val="24"/>
+                <w:szCs w:val="24"/>
+                <w:lang w:val="en-GB" w:eastAsia="en-MT"/>
+              </w:rPr>
+              <w:t xml:space="preserve">OUTPUT </w:t>
+            </w:r>
+            <w:r>
+              <w:rPr>
+                <w:rFonts w:ascii="Times New Roman" w:eastAsia="Times New Roman" w:hAnsi="Times New Roman" w:cs="Times New Roman"/>
+                <w:b/>
+                <w:bCs/>
+                <w:color w:val="000000"/>
+                <w:sz w:val="24"/>
+                <w:szCs w:val="24"/>
+                <w:lang w:val="en-GB" w:eastAsia="en-MT"/>
+              </w:rPr>
+              <w:t>1</w:t>
+            </w:r>
+          </w:p>
+        </w:tc>
+        <w:tc>
+          <w:tcPr>
+            <w:tcW w:w="3209" w:type="dxa"/>
+            <w:shd w:val="clear" w:color="auto" w:fill="AEAAAA" w:themeFill="background2" w:themeFillShade="BF"/>
+            <w:vAlign w:val="center"/>
+          </w:tcPr>
+          <w:p>
+            <w:pPr>
+              <w:jc w:val="center"/>
+              <w:rPr>
+                <w:rFonts w:ascii="Times New Roman" w:eastAsia="Times New Roman" w:hAnsi="Times New Roman" w:cs="Times New Roman"/>
+                <w:b/>
+                <w:bCs/>
+                <w:color w:val="000000"/>
+                <w:sz w:val="24"/>
+                <w:szCs w:val="24"/>
+                <w:lang w:val="en-GB" w:eastAsia="en-MT"/>
+              </w:rPr>
+            </w:pPr>
+            <w:r>
+              <w:rPr>
+                <w:rFonts w:ascii="Times New Roman" w:eastAsia="Times New Roman" w:hAnsi="Times New Roman" w:cs="Times New Roman"/>
+                <w:b/>
+                <w:bCs/>
+                <w:color w:val="000000"/>
+                <w:sz w:val="24"/>
+                <w:szCs w:val="24"/>
+                <w:lang w:val="en-GB" w:eastAsia="en-MT"/>
+              </w:rPr>
+              <w:t>COMMENTS</w:t>
+            </w:r>
+          </w:p>
+        </w:tc>
+      </w:tr>
+      <w:tr>
+        <w:tc>
+          <w:tcPr>
+            <w:tcW w:w="3005" w:type="dxa"/>
+          </w:tcPr>
+          <w:p>
+            <w:pPr>
+              <w:rPr>
+                <w:rFonts w:ascii="Times New Roman" w:eastAsia="Times New Roman" w:hAnsi="Times New Roman" w:cs="Times New Roman"/>
+                <w:color w:val="000000"/>
+                <w:sz w:val="20"/>
+                <w:szCs w:val="20"/>
+                <w:lang w:val="en-GB" w:eastAsia="en-MT"/>
+              </w:rPr>
+            </w:pPr>
+          </w:p>
+          <w:p>
+            <w:pPr>
+              <w:spacing w:after="0" w:line="240" w:lineRule="auto"/>
+              <w:jc w:val="both"/>
+              <w:rPr>
+                <w:rFonts w:ascii="Times New Roman" w:eastAsia="Times New Roman" w:hAnsi="Times New Roman" w:cs="Times New Roman"/>
+                <w:color w:val="000000"/>
+                <w:lang w:val="en-GB" w:eastAsia="en-MT"/>
+              </w:rPr>
+            </w:pPr>
+            <w:r>
+              <w:rPr>
+                <w:rFonts w:ascii="Times New Roman" w:eastAsia="Times New Roman" w:hAnsi="Times New Roman" w:cs="Times New Roman"/>
+                <w:color w:val="000000"/>
+                <w:lang w:val="en-GB" w:eastAsia="en-MT"/>
+              </w:rPr>
+              <w:t>let x: int = 12;</w:t>
+            </w:r>
+          </w:p>
+          <w:p>
+            <w:pPr>
+              <w:spacing w:after="0" w:line="240" w:lineRule="auto"/>
+              <w:jc w:val="both"/>
+              <w:rPr>
+                <w:rFonts w:ascii="Times New Roman" w:eastAsia="Times New Roman" w:hAnsi="Times New Roman" w:cs="Times New Roman"/>
+                <w:color w:val="000000"/>
+                <w:lang w:val="en-GB" w:eastAsia="en-MT"/>
+              </w:rPr>
+            </w:pPr>
+            <w:r>
+              <w:rPr>
+                <w:rFonts w:ascii="Times New Roman" w:eastAsia="Times New Roman" w:hAnsi="Times New Roman" w:cs="Times New Roman"/>
+                <w:color w:val="000000"/>
+                <w:lang w:val="en-GB" w:eastAsia="en-MT"/>
+              </w:rPr>
+              <w:t>let y: float = 3.14;</w:t>
+            </w:r>
+          </w:p>
+          <w:p>
+            <w:pPr>
+              <w:jc w:val="both"/>
+              <w:rPr>
+                <w:rFonts w:ascii="Times New Roman" w:eastAsia="Times New Roman" w:hAnsi="Times New Roman" w:cs="Times New Roman"/>
+                <w:b/>
+                <w:bCs/>
+                <w:color w:val="000000"/>
+                <w:sz w:val="20"/>
+                <w:szCs w:val="20"/>
+                <w:lang w:val="en-GB" w:eastAsia="en-MT"/>
+              </w:rPr>
+            </w:pPr>
+            <w:r>
+              <w:rPr>
+                <w:rFonts w:ascii="Times New Roman" w:eastAsia="Times New Roman" w:hAnsi="Times New Roman" w:cs="Times New Roman"/>
+                <w:color w:val="000000"/>
+                <w:lang w:val="en-GB" w:eastAsia="en-MT"/>
+              </w:rPr>
+              <w:t>let z: bool = true;</w:t>
+            </w:r>
+          </w:p>
+        </w:tc>
+        <w:tc>
+          <w:tcPr>
+            <w:tcW w:w="2802" w:type="dxa"/>
+          </w:tcPr>
+          <w:p>
+            <w:pPr>
+              <w:rPr>
+                <w:rFonts w:ascii="Times New Roman" w:eastAsia="Times New Roman" w:hAnsi="Times New Roman" w:cs="Times New Roman"/>
+                <w:color w:val="000000"/>
+                <w:sz w:val="20"/>
+                <w:szCs w:val="20"/>
+                <w:lang w:val="en-GB" w:eastAsia="en-MT"/>
+              </w:rPr>
+            </w:pPr>
+          </w:p>
+          <w:p>
+            <w:pPr>
+              <w:jc w:val="center"/>
+              <w:rPr>
+                <w:rFonts w:ascii="Times New Roman" w:eastAsia="Times New Roman" w:hAnsi="Times New Roman" w:cs="Times New Roman"/>
+                <w:color w:val="000000"/>
+                <w:sz w:val="20"/>
+                <w:szCs w:val="20"/>
+                <w:lang w:val="en-GB" w:eastAsia="en-MT"/>
+              </w:rPr>
+            </w:pPr>
+            <w:r>
+              <w:rPr>
+                <w:rFonts w:ascii="Times New Roman" w:eastAsia="Times New Roman" w:hAnsi="Times New Roman" w:cs="Times New Roman"/>
+                <w:color w:val="000000"/>
+                <w:sz w:val="20"/>
+                <w:szCs w:val="20"/>
+                <w:lang w:val="en-GB" w:eastAsia="en-MT"/>
+              </w:rPr>
+              <w:drawing>
+                <wp:inline distT="0" distB="0" distL="0" distR="0" wp14:anchorId="7B5B0890" wp14:editId="0A7DD6B9">
+                  <wp:extent cx="1083448" cy="2357731"/>
+                  <wp:effectExtent l="0" t="0" r="2540" b="5080"/>
+                  <wp:docPr id="1259284332" name="Picture 1"/>
+                  <wp:cNvGraphicFramePr>
+                    <a:graphicFrameLocks xmlns:a="http://schemas.openxmlformats.org/drawingml/2006/main" noChangeAspect="1"/>
+                  </wp:cNvGraphicFramePr>
+                  <a:graphic xmlns:a="http://schemas.openxmlformats.org/drawingml/2006/main">
+                    <a:graphicData uri="http://schemas.openxmlformats.org/drawingml/2006/picture">
+                      <pic:pic xmlns:pic="http://schemas.openxmlformats.org/drawingml/2006/picture">
+                        <pic:nvPicPr>
+                          <pic:cNvPr id="1259284332" name=""/>
+                          <pic:cNvPicPr/>
+                        </pic:nvPicPr>
+                        <pic:blipFill>
+                          <a:blip r:embed="rId19"/>
+                          <a:stretch>
+                            <a:fillRect/>
+                          </a:stretch>
+                        </pic:blipFill>
+                        <pic:spPr>
+                          <a:xfrm>
+                            <a:off x="0" y="0"/>
+                            <a:ext cx="1089389" cy="2370658"/>
+                          </a:xfrm>
+                          <a:prstGeom prst="rect">
+                            <a:avLst/>
+                          </a:prstGeom>
+                        </pic:spPr>
+                      </pic:pic>
+                    </a:graphicData>
+                  </a:graphic>
+                </wp:inline>
+              </w:drawing>
+            </w:r>
+          </w:p>
+          <w:p>
+            <w:pPr>
+              <w:rPr>
+                <w:rFonts w:ascii="Times New Roman" w:eastAsia="Times New Roman" w:hAnsi="Times New Roman" w:cs="Times New Roman"/>
+                <w:color w:val="000000"/>
+                <w:sz w:val="20"/>
+                <w:szCs w:val="20"/>
+                <w:lang w:val="en-GB" w:eastAsia="en-MT"/>
+              </w:rPr>
+            </w:pPr>
+          </w:p>
+        </w:tc>
+        <w:tc>
+          <w:tcPr>
+            <w:tcW w:w="3209" w:type="dxa"/>
+          </w:tcPr>
+          <w:p>
+            <w:pPr>
+              <w:jc w:val="both"/>
+              <w:rPr>
+                <w:rFonts w:ascii="Times New Roman" w:eastAsia="Times New Roman" w:hAnsi="Times New Roman" w:cs="Times New Roman"/>
+                <w:color w:val="000000"/>
+                <w:lang w:val="en-GB" w:eastAsia="en-MT"/>
+              </w:rPr>
+            </w:pPr>
+          </w:p>
+          <w:p>
+            <w:pPr>
+              <w:spacing w:after="0" w:line="240" w:lineRule="auto"/>
+              <w:jc w:val="both"/>
+              <w:rPr>
+                <w:rFonts w:ascii="Times New Roman" w:eastAsia="Times New Roman" w:hAnsi="Times New Roman" w:cs="Times New Roman"/>
+                <w:color w:val="000000"/>
+                <w:sz w:val="20"/>
+                <w:szCs w:val="20"/>
+                <w:lang w:val="en-GB" w:eastAsia="en-MT"/>
+              </w:rPr>
+            </w:pPr>
+            <w:r>
+              <w:rPr>
+                <w:rFonts w:ascii="Times New Roman" w:eastAsia="Times New Roman" w:hAnsi="Times New Roman" w:cs="Times New Roman"/>
+                <w:b/>
+                <w:bCs/>
+                <w:color w:val="000000"/>
+                <w:sz w:val="20"/>
+                <w:szCs w:val="20"/>
+                <w:lang w:val="en-GB" w:eastAsia="en-MT"/>
+              </w:rPr>
+              <w:t xml:space="preserve">push 12, push 1, </w:t>
+            </w:r>
+            <w:proofErr w:type="spellStart"/>
+            <w:r>
+              <w:rPr>
+                <w:rFonts w:ascii="Times New Roman" w:eastAsia="Times New Roman" w:hAnsi="Times New Roman" w:cs="Times New Roman"/>
+                <w:b/>
+                <w:bCs/>
+                <w:color w:val="000000"/>
+                <w:sz w:val="20"/>
+                <w:szCs w:val="20"/>
+                <w:lang w:val="en-GB" w:eastAsia="en-MT"/>
+              </w:rPr>
+              <w:t>alloc</w:t>
+            </w:r>
+            <w:proofErr w:type="spellEnd"/>
+            <w:r>
+              <w:rPr>
+                <w:rFonts w:ascii="Times New Roman" w:eastAsia="Times New Roman" w:hAnsi="Times New Roman" w:cs="Times New Roman"/>
+                <w:b/>
+                <w:bCs/>
+                <w:color w:val="000000"/>
+                <w:sz w:val="20"/>
+                <w:szCs w:val="20"/>
+                <w:lang w:val="en-GB" w:eastAsia="en-MT"/>
+              </w:rPr>
+              <w:t xml:space="preserve">, push 0, </w:t>
+            </w:r>
+            <w:proofErr w:type="spellStart"/>
+            <w:r>
+              <w:rPr>
+                <w:rFonts w:ascii="Times New Roman" w:eastAsia="Times New Roman" w:hAnsi="Times New Roman" w:cs="Times New Roman"/>
+                <w:b/>
+                <w:bCs/>
+                <w:color w:val="000000"/>
+                <w:sz w:val="20"/>
+                <w:szCs w:val="20"/>
+                <w:lang w:val="en-GB" w:eastAsia="en-MT"/>
+              </w:rPr>
+              <w:t>st</w:t>
+            </w:r>
+            <w:proofErr w:type="spellEnd"/>
+            <w:r>
+              <w:rPr>
+                <w:rFonts w:ascii="Times New Roman" w:eastAsia="Times New Roman" w:hAnsi="Times New Roman" w:cs="Times New Roman"/>
+                <w:color w:val="000000"/>
+                <w:sz w:val="20"/>
+                <w:szCs w:val="20"/>
+                <w:lang w:val="en-GB" w:eastAsia="en-MT"/>
+              </w:rPr>
+              <w:t>: These lines initialize an integer x with the value 12, allocate space on the stack, and store the value at the specified memory location.</w:t>
+            </w:r>
+          </w:p>
+          <w:p>
+            <w:pPr>
+              <w:spacing w:after="0" w:line="240" w:lineRule="auto"/>
+              <w:jc w:val="both"/>
+              <w:rPr>
+                <w:rFonts w:ascii="Times New Roman" w:eastAsia="Times New Roman" w:hAnsi="Times New Roman" w:cs="Times New Roman"/>
+                <w:color w:val="000000"/>
+                <w:sz w:val="20"/>
+                <w:szCs w:val="20"/>
+                <w:lang w:val="en-GB" w:eastAsia="en-MT"/>
+              </w:rPr>
+            </w:pPr>
+          </w:p>
+          <w:p>
+            <w:pPr>
+              <w:spacing w:after="0" w:line="240" w:lineRule="auto"/>
+              <w:jc w:val="both"/>
+              <w:rPr>
+                <w:rFonts w:ascii="Times New Roman" w:eastAsia="Times New Roman" w:hAnsi="Times New Roman" w:cs="Times New Roman"/>
+                <w:color w:val="000000"/>
+                <w:sz w:val="20"/>
+                <w:szCs w:val="20"/>
+                <w:lang w:val="en-GB" w:eastAsia="en-MT"/>
+              </w:rPr>
+            </w:pPr>
+            <w:r>
+              <w:rPr>
+                <w:rFonts w:ascii="Times New Roman" w:eastAsia="Times New Roman" w:hAnsi="Times New Roman" w:cs="Times New Roman"/>
+                <w:b/>
+                <w:bCs/>
+                <w:color w:val="000000"/>
+                <w:sz w:val="20"/>
+                <w:szCs w:val="20"/>
+                <w:lang w:val="en-GB" w:eastAsia="en-MT"/>
+              </w:rPr>
+              <w:t xml:space="preserve">push 3.14, push 1, </w:t>
+            </w:r>
+            <w:proofErr w:type="spellStart"/>
+            <w:r>
+              <w:rPr>
+                <w:rFonts w:ascii="Times New Roman" w:eastAsia="Times New Roman" w:hAnsi="Times New Roman" w:cs="Times New Roman"/>
+                <w:b/>
+                <w:bCs/>
+                <w:color w:val="000000"/>
+                <w:sz w:val="20"/>
+                <w:szCs w:val="20"/>
+                <w:lang w:val="en-GB" w:eastAsia="en-MT"/>
+              </w:rPr>
+              <w:t>alloc</w:t>
+            </w:r>
+            <w:proofErr w:type="spellEnd"/>
+            <w:r>
+              <w:rPr>
+                <w:rFonts w:ascii="Times New Roman" w:eastAsia="Times New Roman" w:hAnsi="Times New Roman" w:cs="Times New Roman"/>
+                <w:b/>
+                <w:bCs/>
+                <w:color w:val="000000"/>
+                <w:sz w:val="20"/>
+                <w:szCs w:val="20"/>
+                <w:lang w:val="en-GB" w:eastAsia="en-MT"/>
+              </w:rPr>
+              <w:t xml:space="preserve">, push 1, </w:t>
+            </w:r>
+            <w:proofErr w:type="spellStart"/>
+            <w:r>
+              <w:rPr>
+                <w:rFonts w:ascii="Times New Roman" w:eastAsia="Times New Roman" w:hAnsi="Times New Roman" w:cs="Times New Roman"/>
+                <w:b/>
+                <w:bCs/>
+                <w:color w:val="000000"/>
+                <w:sz w:val="20"/>
+                <w:szCs w:val="20"/>
+                <w:lang w:val="en-GB" w:eastAsia="en-MT"/>
+              </w:rPr>
+              <w:t>st</w:t>
+            </w:r>
+            <w:proofErr w:type="spellEnd"/>
+            <w:r>
+              <w:rPr>
+                <w:rFonts w:ascii="Times New Roman" w:eastAsia="Times New Roman" w:hAnsi="Times New Roman" w:cs="Times New Roman"/>
+                <w:color w:val="000000"/>
+                <w:sz w:val="20"/>
+                <w:szCs w:val="20"/>
+                <w:lang w:val="en-GB" w:eastAsia="en-MT"/>
+              </w:rPr>
+              <w:t>: Similarly, these lines initialize a float y with the value 3.14 and store it.</w:t>
+            </w:r>
+          </w:p>
+          <w:p>
+            <w:pPr>
+              <w:spacing w:after="0" w:line="240" w:lineRule="auto"/>
+              <w:jc w:val="both"/>
+              <w:rPr>
+                <w:rFonts w:ascii="Times New Roman" w:eastAsia="Times New Roman" w:hAnsi="Times New Roman" w:cs="Times New Roman"/>
+                <w:color w:val="000000"/>
+                <w:sz w:val="20"/>
+                <w:szCs w:val="20"/>
+                <w:lang w:val="en-GB" w:eastAsia="en-MT"/>
+              </w:rPr>
+            </w:pPr>
+          </w:p>
+          <w:p>
+            <w:pPr>
+              <w:spacing w:after="0" w:line="240" w:lineRule="auto"/>
+              <w:jc w:val="both"/>
+              <w:rPr>
+                <w:rFonts w:ascii="Times New Roman" w:eastAsia="Times New Roman" w:hAnsi="Times New Roman" w:cs="Times New Roman"/>
+                <w:color w:val="000000"/>
+                <w:sz w:val="20"/>
+                <w:szCs w:val="20"/>
+                <w:lang w:val="en-GB" w:eastAsia="en-MT"/>
+              </w:rPr>
+            </w:pPr>
+            <w:r>
+              <w:rPr>
+                <w:rFonts w:ascii="Times New Roman" w:eastAsia="Times New Roman" w:hAnsi="Times New Roman" w:cs="Times New Roman"/>
+                <w:b/>
+                <w:bCs/>
+                <w:color w:val="000000"/>
+                <w:sz w:val="20"/>
+                <w:szCs w:val="20"/>
+                <w:lang w:val="en-GB" w:eastAsia="en-MT"/>
+              </w:rPr>
+              <w:t xml:space="preserve">push 1, push 1, </w:t>
+            </w:r>
+            <w:proofErr w:type="spellStart"/>
+            <w:r>
+              <w:rPr>
+                <w:rFonts w:ascii="Times New Roman" w:eastAsia="Times New Roman" w:hAnsi="Times New Roman" w:cs="Times New Roman"/>
+                <w:b/>
+                <w:bCs/>
+                <w:color w:val="000000"/>
+                <w:sz w:val="20"/>
+                <w:szCs w:val="20"/>
+                <w:lang w:val="en-GB" w:eastAsia="en-MT"/>
+              </w:rPr>
+              <w:t>alloc</w:t>
+            </w:r>
+            <w:proofErr w:type="spellEnd"/>
+            <w:r>
+              <w:rPr>
+                <w:rFonts w:ascii="Times New Roman" w:eastAsia="Times New Roman" w:hAnsi="Times New Roman" w:cs="Times New Roman"/>
+                <w:b/>
+                <w:bCs/>
+                <w:color w:val="000000"/>
+                <w:sz w:val="20"/>
+                <w:szCs w:val="20"/>
+                <w:lang w:val="en-GB" w:eastAsia="en-MT"/>
+              </w:rPr>
+              <w:t xml:space="preserve">, push 2, </w:t>
+            </w:r>
+            <w:proofErr w:type="spellStart"/>
+            <w:r>
+              <w:rPr>
+                <w:rFonts w:ascii="Times New Roman" w:eastAsia="Times New Roman" w:hAnsi="Times New Roman" w:cs="Times New Roman"/>
+                <w:b/>
+                <w:bCs/>
+                <w:color w:val="000000"/>
+                <w:sz w:val="20"/>
+                <w:szCs w:val="20"/>
+                <w:lang w:val="en-GB" w:eastAsia="en-MT"/>
+              </w:rPr>
+              <w:t>st</w:t>
+            </w:r>
+            <w:proofErr w:type="spellEnd"/>
+            <w:r>
+              <w:rPr>
+                <w:rFonts w:ascii="Times New Roman" w:eastAsia="Times New Roman" w:hAnsi="Times New Roman" w:cs="Times New Roman"/>
+                <w:color w:val="000000"/>
+                <w:sz w:val="20"/>
+                <w:szCs w:val="20"/>
+                <w:lang w:val="en-GB" w:eastAsia="en-MT"/>
+              </w:rPr>
+              <w:t>: These lines initialize a boolean z as true (represented by 1), allocate space, and store it.</w:t>
+            </w:r>
+          </w:p>
+          <w:p>
+            <w:pPr>
+              <w:spacing w:after="0" w:line="240" w:lineRule="auto"/>
+              <w:jc w:val="both"/>
+              <w:rPr>
+                <w:rFonts w:ascii="Times New Roman" w:eastAsia="Times New Roman" w:hAnsi="Times New Roman" w:cs="Times New Roman"/>
+                <w:color w:val="000000"/>
+                <w:sz w:val="20"/>
+                <w:szCs w:val="20"/>
+                <w:lang w:val="en-GB" w:eastAsia="en-MT"/>
+              </w:rPr>
+            </w:pPr>
+          </w:p>
+          <w:p>
+            <w:pPr>
+              <w:jc w:val="both"/>
+              <w:rPr>
+                <w:rFonts w:ascii="Times New Roman" w:eastAsia="Times New Roman" w:hAnsi="Times New Roman" w:cs="Times New Roman"/>
+                <w:color w:val="000000"/>
+                <w:sz w:val="20"/>
+                <w:szCs w:val="20"/>
+                <w:lang w:val="en-GB" w:eastAsia="en-MT"/>
+              </w:rPr>
+            </w:pPr>
+            <w:r>
+              <w:rPr>
+                <w:rFonts w:ascii="Times New Roman" w:eastAsia="Times New Roman" w:hAnsi="Times New Roman" w:cs="Times New Roman"/>
+                <w:b/>
+                <w:bCs/>
+                <w:color w:val="000000"/>
+                <w:sz w:val="20"/>
+                <w:szCs w:val="20"/>
+                <w:lang w:val="en-GB" w:eastAsia="en-MT"/>
+              </w:rPr>
+              <w:t>ret</w:t>
+            </w:r>
+            <w:r>
+              <w:rPr>
+                <w:rFonts w:ascii="Times New Roman" w:eastAsia="Times New Roman" w:hAnsi="Times New Roman" w:cs="Times New Roman"/>
+                <w:color w:val="000000"/>
+                <w:sz w:val="20"/>
+                <w:szCs w:val="20"/>
+                <w:lang w:val="en-GB" w:eastAsia="en-MT"/>
+              </w:rPr>
+              <w:t>: This signals the end of the code.</w:t>
+            </w:r>
+          </w:p>
+          <w:p>
+            <w:pPr>
+              <w:jc w:val="both"/>
+              <w:rPr>
+                <w:rFonts w:ascii="Times New Roman" w:eastAsia="Times New Roman" w:hAnsi="Times New Roman" w:cs="Times New Roman"/>
+                <w:color w:val="000000"/>
+                <w:lang w:val="en-GB" w:eastAsia="en-MT"/>
+              </w:rPr>
+            </w:pPr>
+          </w:p>
+        </w:tc>
+      </w:tr>
+    </w:tbl>
+    <w:p>
+      <w:pPr>
+        <w:jc w:val="both"/>
+        <w:rPr>
+          <w:rFonts w:ascii="Times New Roman" w:eastAsia="Times New Roman" w:hAnsi="Times New Roman" w:cs="Times New Roman"/>
+          <w:b/>
+          <w:bCs/>
+          <w:color w:val="000000"/>
+          <w:sz w:val="24"/>
+          <w:szCs w:val="24"/>
+          <w:u w:val="single"/>
+          <w:lang w:val="en-GB" w:eastAsia="en-MT"/>
+        </w:rPr>
+      </w:pPr>
+    </w:p>
+    <w:tbl>
+      <w:tblPr>
+        <w:tblStyle w:val="TableGrid"/>
+        <w:tblW w:w="0" w:type="auto"/>
+        <w:tblLook w:val="04A0" w:firstRow="1" w:lastRow="0" w:firstColumn="1" w:lastColumn="0" w:noHBand="0" w:noVBand="1"/>
+      </w:tblPr>
+      <w:tblGrid>
+        <w:gridCol w:w="3005"/>
+        <w:gridCol w:w="2802"/>
+        <w:gridCol w:w="3209"/>
+      </w:tblGrid>
+      <w:tr>
+        <w:trPr>
+          <w:trHeight w:val="409"/>
+        </w:trPr>
+        <w:tc>
+          <w:tcPr>
+            <w:tcW w:w="3005" w:type="dxa"/>
+            <w:shd w:val="clear" w:color="auto" w:fill="AEAAAA" w:themeFill="background2" w:themeFillShade="BF"/>
+            <w:vAlign w:val="center"/>
+          </w:tcPr>
+          <w:p>
+            <w:pPr>
+              <w:jc w:val="center"/>
+              <w:rPr>
+                <w:rFonts w:ascii="Times New Roman" w:eastAsia="Times New Roman" w:hAnsi="Times New Roman" w:cs="Times New Roman"/>
+                <w:b/>
+                <w:bCs/>
+                <w:color w:val="000000"/>
+                <w:sz w:val="24"/>
+                <w:szCs w:val="24"/>
+                <w:lang w:val="en-GB" w:eastAsia="en-MT"/>
+              </w:rPr>
+            </w:pPr>
+            <w:r>
+              <w:rPr>
+                <w:rFonts w:ascii="Times New Roman" w:eastAsia="Times New Roman" w:hAnsi="Times New Roman" w:cs="Times New Roman"/>
+                <w:b/>
+                <w:bCs/>
+                <w:color w:val="000000"/>
+                <w:sz w:val="24"/>
+                <w:szCs w:val="24"/>
+                <w:lang w:val="en-GB" w:eastAsia="en-MT"/>
+              </w:rPr>
+              <w:t xml:space="preserve">INPUT </w:t>
+            </w:r>
+            <w:r>
+              <w:rPr>
+                <w:rFonts w:ascii="Times New Roman" w:eastAsia="Times New Roman" w:hAnsi="Times New Roman" w:cs="Times New Roman"/>
+                <w:b/>
+                <w:bCs/>
+                <w:color w:val="000000"/>
+                <w:sz w:val="24"/>
+                <w:szCs w:val="24"/>
+                <w:lang w:val="en-GB" w:eastAsia="en-MT"/>
+              </w:rPr>
+              <w:t>2</w:t>
+            </w:r>
+          </w:p>
+        </w:tc>
+        <w:tc>
+          <w:tcPr>
+            <w:tcW w:w="2802" w:type="dxa"/>
+            <w:shd w:val="clear" w:color="auto" w:fill="AEAAAA" w:themeFill="background2" w:themeFillShade="BF"/>
+            <w:vAlign w:val="center"/>
+          </w:tcPr>
+          <w:p>
+            <w:pPr>
+              <w:jc w:val="center"/>
+              <w:rPr>
+                <w:rFonts w:ascii="Times New Roman" w:eastAsia="Times New Roman" w:hAnsi="Times New Roman" w:cs="Times New Roman"/>
+                <w:b/>
+                <w:bCs/>
+                <w:color w:val="000000"/>
+                <w:sz w:val="24"/>
+                <w:szCs w:val="24"/>
+                <w:lang w:val="en-GB" w:eastAsia="en-MT"/>
+              </w:rPr>
+            </w:pPr>
+            <w:r>
+              <w:rPr>
+                <w:rFonts w:ascii="Times New Roman" w:eastAsia="Times New Roman" w:hAnsi="Times New Roman" w:cs="Times New Roman"/>
+                <w:b/>
+                <w:bCs/>
+                <w:color w:val="000000"/>
+                <w:sz w:val="24"/>
+                <w:szCs w:val="24"/>
+                <w:lang w:val="en-GB" w:eastAsia="en-MT"/>
+              </w:rPr>
+              <w:t xml:space="preserve">OUTPUT </w:t>
+            </w:r>
+            <w:r>
+              <w:rPr>
+                <w:rFonts w:ascii="Times New Roman" w:eastAsia="Times New Roman" w:hAnsi="Times New Roman" w:cs="Times New Roman"/>
+                <w:b/>
+                <w:bCs/>
+                <w:color w:val="000000"/>
+                <w:sz w:val="24"/>
+                <w:szCs w:val="24"/>
+                <w:lang w:val="en-GB" w:eastAsia="en-MT"/>
+              </w:rPr>
+              <w:t>2</w:t>
+            </w:r>
+          </w:p>
+        </w:tc>
+        <w:tc>
+          <w:tcPr>
+            <w:tcW w:w="3209" w:type="dxa"/>
+            <w:shd w:val="clear" w:color="auto" w:fill="AEAAAA" w:themeFill="background2" w:themeFillShade="BF"/>
+            <w:vAlign w:val="center"/>
+          </w:tcPr>
+          <w:p>
+            <w:pPr>
+              <w:jc w:val="center"/>
+              <w:rPr>
+                <w:rFonts w:ascii="Times New Roman" w:eastAsia="Times New Roman" w:hAnsi="Times New Roman" w:cs="Times New Roman"/>
+                <w:b/>
+                <w:bCs/>
+                <w:color w:val="000000"/>
+                <w:sz w:val="24"/>
+                <w:szCs w:val="24"/>
+                <w:lang w:val="en-GB" w:eastAsia="en-MT"/>
+              </w:rPr>
+            </w:pPr>
+            <w:r>
+              <w:rPr>
+                <w:rFonts w:ascii="Times New Roman" w:eastAsia="Times New Roman" w:hAnsi="Times New Roman" w:cs="Times New Roman"/>
+                <w:b/>
+                <w:bCs/>
+                <w:color w:val="000000"/>
+                <w:sz w:val="24"/>
+                <w:szCs w:val="24"/>
+                <w:lang w:val="en-GB" w:eastAsia="en-MT"/>
+              </w:rPr>
+              <w:t>COMMENTS</w:t>
+            </w:r>
+          </w:p>
+        </w:tc>
+      </w:tr>
+      <w:tr>
+        <w:tc>
+          <w:tcPr>
+            <w:tcW w:w="3005" w:type="dxa"/>
+          </w:tcPr>
+          <w:p>
+            <w:pPr>
+              <w:rPr>
+                <w:rFonts w:ascii="Times New Roman" w:eastAsia="Times New Roman" w:hAnsi="Times New Roman" w:cs="Times New Roman"/>
+                <w:color w:val="000000"/>
+                <w:sz w:val="20"/>
+                <w:szCs w:val="20"/>
+                <w:lang w:val="en-GB" w:eastAsia="en-MT"/>
+              </w:rPr>
+            </w:pPr>
+          </w:p>
+          <w:p>
+            <w:pPr>
+              <w:spacing w:after="0" w:line="240" w:lineRule="auto"/>
+              <w:jc w:val="both"/>
+              <w:rPr>
+                <w:rFonts w:ascii="Times New Roman" w:eastAsia="Times New Roman" w:hAnsi="Times New Roman" w:cs="Times New Roman"/>
+                <w:color w:val="000000"/>
+                <w:lang w:val="en-GB" w:eastAsia="en-MT"/>
+              </w:rPr>
+            </w:pPr>
+            <w:r>
+              <w:rPr>
+                <w:rFonts w:ascii="Times New Roman" w:eastAsia="Times New Roman" w:hAnsi="Times New Roman" w:cs="Times New Roman"/>
+                <w:color w:val="000000"/>
+                <w:lang w:val="en-GB" w:eastAsia="en-MT"/>
+              </w:rPr>
+              <w:t>__delay(1000);</w:t>
+            </w:r>
+          </w:p>
+          <w:p>
+            <w:pPr>
+              <w:spacing w:after="0" w:line="240" w:lineRule="auto"/>
+              <w:jc w:val="both"/>
+              <w:rPr>
+                <w:rFonts w:ascii="Times New Roman" w:eastAsia="Times New Roman" w:hAnsi="Times New Roman" w:cs="Times New Roman"/>
+                <w:color w:val="000000"/>
+                <w:lang w:val="en-GB" w:eastAsia="en-MT"/>
+              </w:rPr>
+            </w:pPr>
+          </w:p>
+          <w:p>
+            <w:pPr>
+              <w:jc w:val="both"/>
+              <w:rPr>
+                <w:rFonts w:ascii="Times New Roman" w:eastAsia="Times New Roman" w:hAnsi="Times New Roman" w:cs="Times New Roman"/>
+                <w:b/>
+                <w:bCs/>
+                <w:color w:val="000000"/>
+                <w:sz w:val="20"/>
+                <w:szCs w:val="20"/>
+                <w:lang w:val="en-GB" w:eastAsia="en-MT"/>
+              </w:rPr>
+            </w:pPr>
+            <w:r>
+              <w:rPr>
+                <w:rFonts w:ascii="Times New Roman" w:eastAsia="Times New Roman" w:hAnsi="Times New Roman" w:cs="Times New Roman"/>
+                <w:color w:val="000000"/>
+                <w:lang w:val="en-GB" w:eastAsia="en-MT"/>
+              </w:rPr>
+              <w:t>__</w:t>
+            </w:r>
+            <w:proofErr w:type="spellStart"/>
+            <w:r>
+              <w:rPr>
+                <w:rFonts w:ascii="Times New Roman" w:eastAsia="Times New Roman" w:hAnsi="Times New Roman" w:cs="Times New Roman"/>
+                <w:color w:val="000000"/>
+                <w:lang w:val="en-GB" w:eastAsia="en-MT"/>
+              </w:rPr>
+              <w:t>pixelr</w:t>
+            </w:r>
+            <w:proofErr w:type="spellEnd"/>
+            <w:r>
+              <w:rPr>
+                <w:rFonts w:ascii="Times New Roman" w:eastAsia="Times New Roman" w:hAnsi="Times New Roman" w:cs="Times New Roman"/>
+                <w:color w:val="000000"/>
+                <w:lang w:val="en-GB" w:eastAsia="en-MT"/>
+              </w:rPr>
+              <w:t>(0, 0, 255, 300, #FF0000);</w:t>
+            </w:r>
+          </w:p>
+        </w:tc>
+        <w:tc>
+          <w:tcPr>
+            <w:tcW w:w="2802" w:type="dxa"/>
+          </w:tcPr>
+          <w:p>
+            <w:pPr>
+              <w:rPr>
+                <w:rFonts w:ascii="Times New Roman" w:eastAsia="Times New Roman" w:hAnsi="Times New Roman" w:cs="Times New Roman"/>
+                <w:color w:val="000000"/>
+                <w:sz w:val="20"/>
+                <w:szCs w:val="20"/>
+                <w:lang w:val="en-GB" w:eastAsia="en-MT"/>
+              </w:rPr>
+            </w:pPr>
+          </w:p>
+          <w:p>
+            <w:pPr>
+              <w:jc w:val="center"/>
+              <w:rPr>
+                <w:rFonts w:ascii="Times New Roman" w:eastAsia="Times New Roman" w:hAnsi="Times New Roman" w:cs="Times New Roman"/>
+                <w:color w:val="000000"/>
+                <w:sz w:val="20"/>
+                <w:szCs w:val="20"/>
+                <w:lang w:val="en-GB" w:eastAsia="en-MT"/>
+              </w:rPr>
+            </w:pPr>
+            <w:r>
+              <w:rPr>
+                <w:rFonts w:ascii="Times New Roman" w:eastAsia="Times New Roman" w:hAnsi="Times New Roman" w:cs="Times New Roman"/>
+                <w:color w:val="000000"/>
+                <w:sz w:val="20"/>
+                <w:szCs w:val="20"/>
+                <w:lang w:val="en-GB" w:eastAsia="en-MT"/>
+              </w:rPr>
+              <w:drawing>
+                <wp:inline distT="0" distB="0" distL="0" distR="0" wp14:anchorId="1F5F30B5" wp14:editId="21DC5DFB">
+                  <wp:extent cx="1447925" cy="1607959"/>
+                  <wp:effectExtent l="0" t="0" r="0" b="0"/>
+                  <wp:docPr id="1801490452" name="Picture 1"/>
+                  <wp:cNvGraphicFramePr>
+                    <a:graphicFrameLocks xmlns:a="http://schemas.openxmlformats.org/drawingml/2006/main" noChangeAspect="1"/>
+                  </wp:cNvGraphicFramePr>
+                  <a:graphic xmlns:a="http://schemas.openxmlformats.org/drawingml/2006/main">
+                    <a:graphicData uri="http://schemas.openxmlformats.org/drawingml/2006/picture">
+                      <pic:pic xmlns:pic="http://schemas.openxmlformats.org/drawingml/2006/picture">
+                        <pic:nvPicPr>
+                          <pic:cNvPr id="1801490452" name=""/>
+                          <pic:cNvPicPr/>
+                        </pic:nvPicPr>
+                        <pic:blipFill>
+                          <a:blip r:embed="rId20"/>
+                          <a:stretch>
+                            <a:fillRect/>
+                          </a:stretch>
+                        </pic:blipFill>
+                        <pic:spPr>
+                          <a:xfrm>
+                            <a:off x="0" y="0"/>
+                            <a:ext cx="1447925" cy="1607959"/>
+                          </a:xfrm>
+                          <a:prstGeom prst="rect">
+                            <a:avLst/>
+                          </a:prstGeom>
+                        </pic:spPr>
+                      </pic:pic>
+                    </a:graphicData>
+                  </a:graphic>
+                </wp:inline>
+              </w:drawing>
+            </w:r>
+          </w:p>
+          <w:p>
+            <w:pPr>
+              <w:rPr>
+                <w:rFonts w:ascii="Times New Roman" w:eastAsia="Times New Roman" w:hAnsi="Times New Roman" w:cs="Times New Roman"/>
+                <w:color w:val="000000"/>
+                <w:sz w:val="20"/>
+                <w:szCs w:val="20"/>
+                <w:lang w:val="en-GB" w:eastAsia="en-MT"/>
+              </w:rPr>
+            </w:pPr>
+          </w:p>
+        </w:tc>
+        <w:tc>
+          <w:tcPr>
+            <w:tcW w:w="3209" w:type="dxa"/>
+          </w:tcPr>
+          <w:p>
+            <w:pPr>
+              <w:jc w:val="both"/>
+              <w:rPr>
+                <w:rFonts w:ascii="Times New Roman" w:eastAsia="Times New Roman" w:hAnsi="Times New Roman" w:cs="Times New Roman"/>
+                <w:color w:val="000000"/>
+                <w:lang w:val="en-GB" w:eastAsia="en-MT"/>
+              </w:rPr>
+            </w:pPr>
+          </w:p>
+          <w:p>
+            <w:pPr>
+              <w:spacing w:after="0" w:line="240" w:lineRule="auto"/>
+              <w:jc w:val="both"/>
+              <w:rPr>
+                <w:rFonts w:ascii="Times New Roman" w:eastAsia="Times New Roman" w:hAnsi="Times New Roman" w:cs="Times New Roman"/>
+                <w:color w:val="000000"/>
+                <w:sz w:val="20"/>
+                <w:szCs w:val="20"/>
+                <w:lang w:val="en-GB" w:eastAsia="en-MT"/>
+              </w:rPr>
+            </w:pPr>
+            <w:r>
+              <w:rPr>
+                <w:rFonts w:ascii="Times New Roman" w:eastAsia="Times New Roman" w:hAnsi="Times New Roman" w:cs="Times New Roman"/>
+                <w:b/>
+                <w:bCs/>
+                <w:color w:val="000000"/>
+                <w:sz w:val="20"/>
+                <w:szCs w:val="20"/>
+                <w:lang w:val="en-GB" w:eastAsia="en-MT"/>
+              </w:rPr>
+              <w:t xml:space="preserve">push 1000, delay: </w:t>
+            </w:r>
+            <w:r>
+              <w:rPr>
+                <w:rFonts w:ascii="Times New Roman" w:eastAsia="Times New Roman" w:hAnsi="Times New Roman" w:cs="Times New Roman"/>
+                <w:color w:val="000000"/>
+                <w:sz w:val="20"/>
+                <w:szCs w:val="20"/>
+                <w:lang w:val="en-GB" w:eastAsia="en-MT"/>
+              </w:rPr>
+              <w:t>These lines represent a delay function, pausing execution for 1000 milliseconds.</w:t>
+            </w:r>
+          </w:p>
+          <w:p>
+            <w:pPr>
+              <w:spacing w:after="0" w:line="240" w:lineRule="auto"/>
+              <w:jc w:val="both"/>
+              <w:rPr>
+                <w:rFonts w:ascii="Times New Roman" w:eastAsia="Times New Roman" w:hAnsi="Times New Roman" w:cs="Times New Roman"/>
+                <w:color w:val="000000"/>
+                <w:sz w:val="20"/>
+                <w:szCs w:val="20"/>
+                <w:lang w:val="en-GB" w:eastAsia="en-MT"/>
+              </w:rPr>
+            </w:pPr>
+          </w:p>
+          <w:p>
+            <w:pPr>
+              <w:spacing w:after="0" w:line="240" w:lineRule="auto"/>
+              <w:jc w:val="both"/>
+              <w:rPr>
+                <w:rFonts w:ascii="Times New Roman" w:eastAsia="Times New Roman" w:hAnsi="Times New Roman" w:cs="Times New Roman"/>
+                <w:color w:val="000000"/>
+                <w:sz w:val="20"/>
+                <w:szCs w:val="20"/>
+                <w:lang w:val="en-GB" w:eastAsia="en-MT"/>
+              </w:rPr>
+            </w:pPr>
+            <w:r>
+              <w:rPr>
+                <w:rFonts w:ascii="Times New Roman" w:eastAsia="Times New Roman" w:hAnsi="Times New Roman" w:cs="Times New Roman"/>
+                <w:b/>
+                <w:bCs/>
+                <w:color w:val="000000"/>
+                <w:sz w:val="20"/>
+                <w:szCs w:val="20"/>
+                <w:lang w:val="en-GB" w:eastAsia="en-MT"/>
+              </w:rPr>
+              <w:t xml:space="preserve">push 0, push 0, push 255, push 300, push #FF0000, </w:t>
+            </w:r>
+            <w:proofErr w:type="spellStart"/>
+            <w:r>
+              <w:rPr>
+                <w:rFonts w:ascii="Times New Roman" w:eastAsia="Times New Roman" w:hAnsi="Times New Roman" w:cs="Times New Roman"/>
+                <w:b/>
+                <w:bCs/>
+                <w:color w:val="000000"/>
+                <w:sz w:val="20"/>
+                <w:szCs w:val="20"/>
+                <w:lang w:val="en-GB" w:eastAsia="en-MT"/>
+              </w:rPr>
+              <w:t>pixelr</w:t>
+            </w:r>
+            <w:proofErr w:type="spellEnd"/>
+            <w:r>
+              <w:rPr>
+                <w:rFonts w:ascii="Times New Roman" w:eastAsia="Times New Roman" w:hAnsi="Times New Roman" w:cs="Times New Roman"/>
+                <w:b/>
+                <w:bCs/>
+                <w:color w:val="000000"/>
+                <w:sz w:val="20"/>
+                <w:szCs w:val="20"/>
+                <w:lang w:val="en-GB" w:eastAsia="en-MT"/>
+              </w:rPr>
+              <w:t xml:space="preserve">: </w:t>
+            </w:r>
+            <w:r>
+              <w:rPr>
+                <w:rFonts w:ascii="Times New Roman" w:eastAsia="Times New Roman" w:hAnsi="Times New Roman" w:cs="Times New Roman"/>
+                <w:color w:val="000000"/>
+                <w:sz w:val="20"/>
+                <w:szCs w:val="20"/>
+                <w:lang w:val="en-GB" w:eastAsia="en-MT"/>
+              </w:rPr>
+              <w:t xml:space="preserve">These commands draw a pixel at coordinates (0,0) with a </w:t>
+            </w:r>
+            <w:proofErr w:type="spellStart"/>
+            <w:r>
+              <w:rPr>
+                <w:rFonts w:ascii="Times New Roman" w:eastAsia="Times New Roman" w:hAnsi="Times New Roman" w:cs="Times New Roman"/>
+                <w:color w:val="000000"/>
+                <w:sz w:val="20"/>
+                <w:szCs w:val="20"/>
+                <w:lang w:val="en-GB" w:eastAsia="en-MT"/>
+              </w:rPr>
+              <w:t>color</w:t>
+            </w:r>
+            <w:proofErr w:type="spellEnd"/>
+            <w:r>
+              <w:rPr>
+                <w:rFonts w:ascii="Times New Roman" w:eastAsia="Times New Roman" w:hAnsi="Times New Roman" w:cs="Times New Roman"/>
+                <w:color w:val="000000"/>
+                <w:sz w:val="20"/>
+                <w:szCs w:val="20"/>
+                <w:lang w:val="en-GB" w:eastAsia="en-MT"/>
+              </w:rPr>
+              <w:t xml:space="preserve"> intensity of 255, radius of 300, and end </w:t>
+            </w:r>
+            <w:proofErr w:type="spellStart"/>
+            <w:r>
+              <w:rPr>
+                <w:rFonts w:ascii="Times New Roman" w:eastAsia="Times New Roman" w:hAnsi="Times New Roman" w:cs="Times New Roman"/>
+                <w:color w:val="000000"/>
+                <w:sz w:val="20"/>
+                <w:szCs w:val="20"/>
+                <w:lang w:val="en-GB" w:eastAsia="en-MT"/>
+              </w:rPr>
+              <w:t>color</w:t>
+            </w:r>
+            <w:proofErr w:type="spellEnd"/>
+            <w:r>
+              <w:rPr>
+                <w:rFonts w:ascii="Times New Roman" w:eastAsia="Times New Roman" w:hAnsi="Times New Roman" w:cs="Times New Roman"/>
+                <w:color w:val="000000"/>
+                <w:sz w:val="20"/>
+                <w:szCs w:val="20"/>
+                <w:lang w:val="en-GB" w:eastAsia="en-MT"/>
+              </w:rPr>
+              <w:t xml:space="preserve"> of #FF0000.</w:t>
+            </w:r>
+          </w:p>
+          <w:p>
+            <w:pPr>
+              <w:spacing w:after="0" w:line="240" w:lineRule="auto"/>
+              <w:jc w:val="both"/>
+              <w:rPr>
+                <w:rFonts w:ascii="Times New Roman" w:eastAsia="Times New Roman" w:hAnsi="Times New Roman" w:cs="Times New Roman"/>
+                <w:b/>
+                <w:bCs/>
+                <w:color w:val="000000"/>
+                <w:sz w:val="20"/>
+                <w:szCs w:val="20"/>
+                <w:lang w:val="en-GB" w:eastAsia="en-MT"/>
+              </w:rPr>
+            </w:pPr>
+          </w:p>
+          <w:p>
+            <w:pPr>
+              <w:jc w:val="both"/>
+              <w:rPr>
+                <w:rFonts w:ascii="Times New Roman" w:eastAsia="Times New Roman" w:hAnsi="Times New Roman" w:cs="Times New Roman"/>
+                <w:b/>
+                <w:bCs/>
+                <w:color w:val="000000"/>
+                <w:sz w:val="20"/>
+                <w:szCs w:val="20"/>
+                <w:lang w:val="en-GB" w:eastAsia="en-MT"/>
+              </w:rPr>
+            </w:pPr>
+            <w:r>
+              <w:rPr>
+                <w:rFonts w:ascii="Times New Roman" w:eastAsia="Times New Roman" w:hAnsi="Times New Roman" w:cs="Times New Roman"/>
+                <w:b/>
+                <w:bCs/>
+                <w:color w:val="000000"/>
+                <w:sz w:val="20"/>
+                <w:szCs w:val="20"/>
+                <w:lang w:val="en-GB" w:eastAsia="en-MT"/>
+              </w:rPr>
+              <w:t xml:space="preserve">ret: </w:t>
+            </w:r>
+            <w:r>
+              <w:rPr>
+                <w:rFonts w:ascii="Times New Roman" w:eastAsia="Times New Roman" w:hAnsi="Times New Roman" w:cs="Times New Roman"/>
+                <w:color w:val="000000"/>
+                <w:sz w:val="20"/>
+                <w:szCs w:val="20"/>
+                <w:lang w:val="en-GB" w:eastAsia="en-MT"/>
+              </w:rPr>
+              <w:t>This signals the end of the code.</w:t>
+            </w:r>
+          </w:p>
+          <w:p>
+            <w:pPr>
+              <w:jc w:val="both"/>
+              <w:rPr>
+                <w:rFonts w:ascii="Times New Roman" w:eastAsia="Times New Roman" w:hAnsi="Times New Roman" w:cs="Times New Roman"/>
+                <w:color w:val="000000"/>
+                <w:lang w:val="en-GB" w:eastAsia="en-MT"/>
+              </w:rPr>
+            </w:pPr>
+          </w:p>
+        </w:tc>
+      </w:tr>
+    </w:tbl>
+    <w:p>
+      <w:pPr>
+        <w:jc w:val="both"/>
+        <w:rPr>
+          <w:rFonts w:ascii="Times New Roman" w:eastAsia="Times New Roman" w:hAnsi="Times New Roman" w:cs="Times New Roman"/>
+          <w:b/>
+          <w:bCs/>
+          <w:color w:val="000000"/>
+          <w:sz w:val="24"/>
+          <w:szCs w:val="24"/>
+          <w:u w:val="single"/>
+          <w:lang w:val="en-GB" w:eastAsia="en-MT"/>
+        </w:rPr>
+      </w:pPr>
+    </w:p>
+    <w:tbl>
+      <w:tblPr>
+        <w:tblStyle w:val="TableGrid"/>
+        <w:tblW w:w="0" w:type="auto"/>
+        <w:tblLook w:val="04A0" w:firstRow="1" w:lastRow="0" w:firstColumn="1" w:lastColumn="0" w:noHBand="0" w:noVBand="1"/>
+      </w:tblPr>
+      <w:tblGrid>
+        <w:gridCol w:w="3005"/>
+        <w:gridCol w:w="2802"/>
+        <w:gridCol w:w="3209"/>
+      </w:tblGrid>
+      <w:tr>
+        <w:trPr>
+          <w:trHeight w:val="409"/>
+        </w:trPr>
+        <w:tc>
+          <w:tcPr>
+            <w:tcW w:w="3005" w:type="dxa"/>
+            <w:shd w:val="clear" w:color="auto" w:fill="AEAAAA" w:themeFill="background2" w:themeFillShade="BF"/>
+            <w:vAlign w:val="center"/>
+          </w:tcPr>
+          <w:p>
+            <w:pPr>
+              <w:jc w:val="center"/>
+              <w:rPr>
+                <w:rFonts w:ascii="Times New Roman" w:eastAsia="Times New Roman" w:hAnsi="Times New Roman" w:cs="Times New Roman"/>
+                <w:b/>
+                <w:bCs/>
+                <w:color w:val="000000"/>
+                <w:sz w:val="24"/>
+                <w:szCs w:val="24"/>
+                <w:lang w:val="en-GB" w:eastAsia="en-MT"/>
+              </w:rPr>
+            </w:pPr>
+            <w:r>
+              <w:rPr>
+                <w:rFonts w:ascii="Times New Roman" w:eastAsia="Times New Roman" w:hAnsi="Times New Roman" w:cs="Times New Roman"/>
+                <w:b/>
+                <w:bCs/>
+                <w:color w:val="000000"/>
+                <w:sz w:val="24"/>
+                <w:szCs w:val="24"/>
+                <w:lang w:val="en-GB" w:eastAsia="en-MT"/>
+              </w:rPr>
+              <w:t xml:space="preserve">INPUT </w:t>
+            </w:r>
+            <w:r>
+              <w:rPr>
+                <w:rFonts w:ascii="Times New Roman" w:eastAsia="Times New Roman" w:hAnsi="Times New Roman" w:cs="Times New Roman"/>
+                <w:b/>
+                <w:bCs/>
+                <w:color w:val="000000"/>
+                <w:sz w:val="24"/>
+                <w:szCs w:val="24"/>
+                <w:lang w:val="en-GB" w:eastAsia="en-MT"/>
+              </w:rPr>
+              <w:t>3</w:t>
+            </w:r>
+          </w:p>
+        </w:tc>
+        <w:tc>
+          <w:tcPr>
+            <w:tcW w:w="2802" w:type="dxa"/>
+            <w:shd w:val="clear" w:color="auto" w:fill="AEAAAA" w:themeFill="background2" w:themeFillShade="BF"/>
+            <w:vAlign w:val="center"/>
+          </w:tcPr>
+          <w:p>
+            <w:pPr>
+              <w:jc w:val="center"/>
+              <w:rPr>
+                <w:rFonts w:ascii="Times New Roman" w:eastAsia="Times New Roman" w:hAnsi="Times New Roman" w:cs="Times New Roman"/>
+                <w:b/>
+                <w:bCs/>
+                <w:color w:val="000000"/>
+                <w:sz w:val="24"/>
+                <w:szCs w:val="24"/>
+                <w:lang w:val="mt-MT" w:eastAsia="en-MT"/>
+              </w:rPr>
+            </w:pPr>
+            <w:r>
+              <w:rPr>
+                <w:rFonts w:ascii="Times New Roman" w:eastAsia="Times New Roman" w:hAnsi="Times New Roman" w:cs="Times New Roman"/>
+                <w:b/>
+                <w:bCs/>
+                <w:color w:val="000000"/>
+                <w:sz w:val="24"/>
+                <w:szCs w:val="24"/>
+                <w:lang w:val="en-GB" w:eastAsia="en-MT"/>
+              </w:rPr>
+              <w:t xml:space="preserve">OUTPUT </w:t>
+            </w:r>
+            <w:r>
+              <w:rPr>
+                <w:rFonts w:ascii="Times New Roman" w:eastAsia="Times New Roman" w:hAnsi="Times New Roman" w:cs="Times New Roman"/>
+                <w:b/>
+                <w:bCs/>
+                <w:color w:val="000000"/>
+                <w:sz w:val="24"/>
+                <w:szCs w:val="24"/>
+                <w:lang w:val="en-GB" w:eastAsia="en-MT"/>
+              </w:rPr>
+              <w:t>3</w:t>
+            </w:r>
+          </w:p>
+        </w:tc>
+        <w:tc>
+          <w:tcPr>
+            <w:tcW w:w="3209" w:type="dxa"/>
+            <w:shd w:val="clear" w:color="auto" w:fill="AEAAAA" w:themeFill="background2" w:themeFillShade="BF"/>
+            <w:vAlign w:val="center"/>
+          </w:tcPr>
+          <w:p>
+            <w:pPr>
+              <w:jc w:val="center"/>
+              <w:rPr>
+                <w:rFonts w:ascii="Times New Roman" w:eastAsia="Times New Roman" w:hAnsi="Times New Roman" w:cs="Times New Roman"/>
+                <w:b/>
+                <w:bCs/>
+                <w:color w:val="000000"/>
+                <w:sz w:val="24"/>
+                <w:szCs w:val="24"/>
+                <w:lang w:val="en-GB" w:eastAsia="en-MT"/>
+              </w:rPr>
+            </w:pPr>
+            <w:r>
+              <w:rPr>
+                <w:rFonts w:ascii="Times New Roman" w:eastAsia="Times New Roman" w:hAnsi="Times New Roman" w:cs="Times New Roman"/>
+                <w:b/>
+                <w:bCs/>
+                <w:color w:val="000000"/>
+                <w:sz w:val="24"/>
+                <w:szCs w:val="24"/>
+                <w:lang w:val="en-GB" w:eastAsia="en-MT"/>
+              </w:rPr>
+              <w:t>COMMENTS</w:t>
+            </w:r>
+          </w:p>
+        </w:tc>
+      </w:tr>
+      <w:tr>
+        <w:tc>
+          <w:tcPr>
+            <w:tcW w:w="3005" w:type="dxa"/>
+          </w:tcPr>
+          <w:p>
+            <w:pPr>
+              <w:rPr>
+                <w:rFonts w:ascii="Times New Roman" w:eastAsia="Times New Roman" w:hAnsi="Times New Roman" w:cs="Times New Roman"/>
+                <w:color w:val="000000"/>
+                <w:sz w:val="20"/>
+                <w:szCs w:val="20"/>
+                <w:lang w:val="en-GB" w:eastAsia="en-MT"/>
+              </w:rPr>
+            </w:pPr>
+          </w:p>
+          <w:p>
+            <w:pPr>
+              <w:spacing w:after="0" w:line="240" w:lineRule="auto"/>
+              <w:jc w:val="both"/>
+              <w:rPr>
+                <w:rFonts w:ascii="Times New Roman" w:eastAsia="Times New Roman" w:hAnsi="Times New Roman" w:cs="Times New Roman"/>
+                <w:color w:val="000000"/>
+                <w:lang w:val="en-GB" w:eastAsia="en-MT"/>
+              </w:rPr>
+            </w:pPr>
+            <w:r>
+              <w:rPr>
+                <w:rFonts w:ascii="Times New Roman" w:eastAsia="Times New Roman" w:hAnsi="Times New Roman" w:cs="Times New Roman"/>
+                <w:color w:val="000000"/>
+                <w:lang w:val="en-GB" w:eastAsia="en-MT"/>
+              </w:rPr>
+              <w:t>fun ret(x: int, y: int) -&gt; int {</w:t>
+            </w:r>
+          </w:p>
+          <w:p>
+            <w:pPr>
+              <w:spacing w:after="0" w:line="240" w:lineRule="auto"/>
+              <w:jc w:val="both"/>
+              <w:rPr>
+                <w:rFonts w:ascii="Times New Roman" w:eastAsia="Times New Roman" w:hAnsi="Times New Roman" w:cs="Times New Roman"/>
+                <w:color w:val="000000"/>
+                <w:lang w:val="en-GB" w:eastAsia="en-MT"/>
+              </w:rPr>
+            </w:pPr>
+            <w:r>
+              <w:rPr>
+                <w:rFonts w:ascii="Times New Roman" w:eastAsia="Times New Roman" w:hAnsi="Times New Roman" w:cs="Times New Roman"/>
+                <w:color w:val="000000"/>
+                <w:lang w:val="en-GB" w:eastAsia="en-MT"/>
+              </w:rPr>
+              <w:t xml:space="preserve">  return x;</w:t>
+            </w:r>
+          </w:p>
+          <w:p>
+            <w:pPr>
+              <w:jc w:val="both"/>
+              <w:rPr>
+                <w:rFonts w:ascii="Times New Roman" w:eastAsia="Times New Roman" w:hAnsi="Times New Roman" w:cs="Times New Roman"/>
+                <w:b/>
+                <w:bCs/>
+                <w:color w:val="000000"/>
+                <w:sz w:val="20"/>
+                <w:szCs w:val="20"/>
+                <w:lang w:val="en-GB" w:eastAsia="en-MT"/>
+              </w:rPr>
+            </w:pPr>
+            <w:r>
+              <w:rPr>
+                <w:rFonts w:ascii="Times New Roman" w:eastAsia="Times New Roman" w:hAnsi="Times New Roman" w:cs="Times New Roman"/>
+                <w:color w:val="000000"/>
+                <w:lang w:val="en-GB" w:eastAsia="en-MT"/>
+              </w:rPr>
+              <w:t>}</w:t>
+            </w:r>
+          </w:p>
+        </w:tc>
+        <w:tc>
+          <w:tcPr>
+            <w:tcW w:w="2802" w:type="dxa"/>
+          </w:tcPr>
+          <w:p>
+            <w:pPr>
+              <w:rPr>
+                <w:rFonts w:ascii="Times New Roman" w:eastAsia="Times New Roman" w:hAnsi="Times New Roman" w:cs="Times New Roman"/>
+                <w:color w:val="000000"/>
+                <w:sz w:val="20"/>
+                <w:szCs w:val="20"/>
+                <w:lang w:val="en-GB" w:eastAsia="en-MT"/>
+              </w:rPr>
+            </w:pPr>
+          </w:p>
+          <w:p>
+            <w:pPr>
+              <w:jc w:val="center"/>
+              <w:rPr>
+                <w:rFonts w:ascii="Times New Roman" w:eastAsia="Times New Roman" w:hAnsi="Times New Roman" w:cs="Times New Roman"/>
+                <w:color w:val="000000"/>
+                <w:sz w:val="20"/>
+                <w:szCs w:val="20"/>
+                <w:lang w:val="en-GB" w:eastAsia="en-MT"/>
+              </w:rPr>
+            </w:pPr>
+            <w:r>
+              <w:rPr>
+                <w:rFonts w:ascii="Times New Roman" w:eastAsia="Times New Roman" w:hAnsi="Times New Roman" w:cs="Times New Roman"/>
+                <w:color w:val="000000"/>
+                <w:sz w:val="20"/>
+                <w:szCs w:val="20"/>
+                <w:lang w:val="en-GB" w:eastAsia="en-MT"/>
+              </w:rPr>
+              <w:drawing>
+                <wp:inline distT="0" distB="0" distL="0" distR="0" wp14:anchorId="05E7AE15" wp14:editId="240E194C">
+                  <wp:extent cx="1394581" cy="1295512"/>
+                  <wp:effectExtent l="0" t="0" r="0" b="0"/>
+                  <wp:docPr id="588755627" name="Picture 1"/>
+                  <wp:cNvGraphicFramePr>
+                    <a:graphicFrameLocks xmlns:a="http://schemas.openxmlformats.org/drawingml/2006/main" noChangeAspect="1"/>
+                  </wp:cNvGraphicFramePr>
+                  <a:graphic xmlns:a="http://schemas.openxmlformats.org/drawingml/2006/main">
+                    <a:graphicData uri="http://schemas.openxmlformats.org/drawingml/2006/picture">
+                      <pic:pic xmlns:pic="http://schemas.openxmlformats.org/drawingml/2006/picture">
+                        <pic:nvPicPr>
+                          <pic:cNvPr id="588755627" name=""/>
+                          <pic:cNvPicPr/>
+                        </pic:nvPicPr>
+                        <pic:blipFill>
+                          <a:blip r:embed="rId21"/>
+                          <a:stretch>
+                            <a:fillRect/>
+                          </a:stretch>
+                        </pic:blipFill>
+                        <pic:spPr>
+                          <a:xfrm>
+                            <a:off x="0" y="0"/>
+                            <a:ext cx="1394581" cy="1295512"/>
+                          </a:xfrm>
+                          <a:prstGeom prst="rect">
+                            <a:avLst/>
+                          </a:prstGeom>
+                        </pic:spPr>
+                      </pic:pic>
+                    </a:graphicData>
+                  </a:graphic>
+                </wp:inline>
+              </w:drawing>
+            </w:r>
+          </w:p>
+          <w:p>
+            <w:pPr>
+              <w:rPr>
+                <w:rFonts w:ascii="Times New Roman" w:eastAsia="Times New Roman" w:hAnsi="Times New Roman" w:cs="Times New Roman"/>
+                <w:color w:val="000000"/>
+                <w:sz w:val="20"/>
+                <w:szCs w:val="20"/>
+                <w:lang w:val="en-GB" w:eastAsia="en-MT"/>
+              </w:rPr>
+            </w:pPr>
+          </w:p>
+        </w:tc>
+        <w:tc>
+          <w:tcPr>
+            <w:tcW w:w="3209" w:type="dxa"/>
+          </w:tcPr>
+          <w:p>
+            <w:pPr>
+              <w:jc w:val="both"/>
+              <w:rPr>
+                <w:rFonts w:ascii="Times New Roman" w:eastAsia="Times New Roman" w:hAnsi="Times New Roman" w:cs="Times New Roman"/>
+                <w:color w:val="000000"/>
+                <w:lang w:val="en-GB" w:eastAsia="en-MT"/>
+              </w:rPr>
+            </w:pPr>
+          </w:p>
+          <w:p>
+            <w:pPr>
+              <w:spacing w:after="0" w:line="240" w:lineRule="auto"/>
+              <w:jc w:val="both"/>
+              <w:rPr>
+                <w:rFonts w:ascii="Times New Roman" w:eastAsia="Times New Roman" w:hAnsi="Times New Roman" w:cs="Times New Roman"/>
+                <w:color w:val="000000"/>
+                <w:sz w:val="18"/>
+                <w:szCs w:val="18"/>
+                <w:lang w:val="en-GB" w:eastAsia="en-MT"/>
+              </w:rPr>
+            </w:pPr>
+            <w:r>
+              <w:rPr>
+                <w:rFonts w:ascii="Times New Roman" w:eastAsia="Times New Roman" w:hAnsi="Times New Roman" w:cs="Times New Roman"/>
+                <w:b/>
+                <w:bCs/>
+                <w:color w:val="000000"/>
+                <w:sz w:val="18"/>
+                <w:szCs w:val="18"/>
+                <w:lang w:val="en-GB" w:eastAsia="en-MT"/>
+              </w:rPr>
+              <w:t xml:space="preserve">.ret: </w:t>
+            </w:r>
+            <w:r>
+              <w:rPr>
+                <w:rFonts w:ascii="Times New Roman" w:eastAsia="Times New Roman" w:hAnsi="Times New Roman" w:cs="Times New Roman"/>
+                <w:color w:val="000000"/>
+                <w:sz w:val="18"/>
+                <w:szCs w:val="18"/>
+                <w:lang w:val="en-GB" w:eastAsia="en-MT"/>
+              </w:rPr>
+              <w:t>This line marks the start of the function ret.</w:t>
+            </w:r>
+          </w:p>
+          <w:p>
+            <w:pPr>
+              <w:jc w:val="both"/>
+              <w:rPr>
+                <w:rFonts w:ascii="Times New Roman" w:eastAsia="Times New Roman" w:hAnsi="Times New Roman" w:cs="Times New Roman"/>
+                <w:b/>
+                <w:bCs/>
+                <w:color w:val="000000"/>
+                <w:sz w:val="18"/>
+                <w:szCs w:val="18"/>
+                <w:lang w:val="en-GB" w:eastAsia="en-MT"/>
+              </w:rPr>
+            </w:pPr>
+          </w:p>
+          <w:p>
+            <w:pPr>
+              <w:spacing w:after="0" w:line="240" w:lineRule="auto"/>
+              <w:jc w:val="both"/>
+              <w:rPr>
+                <w:rFonts w:ascii="Times New Roman" w:eastAsia="Times New Roman" w:hAnsi="Times New Roman" w:cs="Times New Roman"/>
+                <w:color w:val="000000"/>
+                <w:sz w:val="18"/>
+                <w:szCs w:val="18"/>
+                <w:lang w:val="en-GB" w:eastAsia="en-MT"/>
+              </w:rPr>
+            </w:pPr>
+            <w:r>
+              <w:rPr>
+                <w:rFonts w:ascii="Times New Roman" w:eastAsia="Times New Roman" w:hAnsi="Times New Roman" w:cs="Times New Roman"/>
+                <w:b/>
+                <w:bCs/>
+                <w:color w:val="000000"/>
+                <w:sz w:val="18"/>
+                <w:szCs w:val="18"/>
+                <w:lang w:val="en-GB" w:eastAsia="en-MT"/>
+              </w:rPr>
+              <w:t xml:space="preserve">push 0, </w:t>
+            </w:r>
+            <w:proofErr w:type="spellStart"/>
+            <w:r>
+              <w:rPr>
+                <w:rFonts w:ascii="Times New Roman" w:eastAsia="Times New Roman" w:hAnsi="Times New Roman" w:cs="Times New Roman"/>
+                <w:b/>
+                <w:bCs/>
+                <w:color w:val="000000"/>
+                <w:sz w:val="18"/>
+                <w:szCs w:val="18"/>
+                <w:lang w:val="en-GB" w:eastAsia="en-MT"/>
+              </w:rPr>
+              <w:t>ld</w:t>
+            </w:r>
+            <w:proofErr w:type="spellEnd"/>
+            <w:r>
+              <w:rPr>
+                <w:rFonts w:ascii="Times New Roman" w:eastAsia="Times New Roman" w:hAnsi="Times New Roman" w:cs="Times New Roman"/>
+                <w:b/>
+                <w:bCs/>
+                <w:color w:val="000000"/>
+                <w:sz w:val="18"/>
+                <w:szCs w:val="18"/>
+                <w:lang w:val="en-GB" w:eastAsia="en-MT"/>
+              </w:rPr>
+              <w:t xml:space="preserve">: </w:t>
+            </w:r>
+            <w:r>
+              <w:rPr>
+                <w:rFonts w:ascii="Times New Roman" w:eastAsia="Times New Roman" w:hAnsi="Times New Roman" w:cs="Times New Roman"/>
+                <w:color w:val="000000"/>
+                <w:sz w:val="18"/>
+                <w:szCs w:val="18"/>
+                <w:lang w:val="en-GB" w:eastAsia="en-MT"/>
+              </w:rPr>
+              <w:t>These lines load the value of the first parameter x from the stack (at offset 0).</w:t>
+            </w:r>
+          </w:p>
+          <w:p>
+            <w:pPr>
+              <w:spacing w:after="0" w:line="240" w:lineRule="auto"/>
+              <w:jc w:val="both"/>
+              <w:rPr>
+                <w:rFonts w:ascii="Times New Roman" w:eastAsia="Times New Roman" w:hAnsi="Times New Roman" w:cs="Times New Roman"/>
+                <w:b/>
+                <w:bCs/>
+                <w:color w:val="000000"/>
+                <w:sz w:val="18"/>
+                <w:szCs w:val="18"/>
+                <w:lang w:val="en-GB" w:eastAsia="en-MT"/>
+              </w:rPr>
+            </w:pPr>
+          </w:p>
+          <w:p>
+            <w:pPr>
+              <w:jc w:val="both"/>
+              <w:rPr>
+                <w:rFonts w:ascii="Times New Roman" w:eastAsia="Times New Roman" w:hAnsi="Times New Roman" w:cs="Times New Roman"/>
+                <w:color w:val="000000"/>
+                <w:sz w:val="18"/>
+                <w:szCs w:val="18"/>
+                <w:lang w:val="en-GB" w:eastAsia="en-MT"/>
+              </w:rPr>
+            </w:pPr>
+            <w:r>
+              <w:rPr>
+                <w:rFonts w:ascii="Times New Roman" w:eastAsia="Times New Roman" w:hAnsi="Times New Roman" w:cs="Times New Roman"/>
+                <w:b/>
+                <w:bCs/>
+                <w:color w:val="000000"/>
+                <w:sz w:val="18"/>
+                <w:szCs w:val="18"/>
+                <w:lang w:val="en-GB" w:eastAsia="en-MT"/>
+              </w:rPr>
+              <w:t xml:space="preserve">ret: </w:t>
+            </w:r>
+            <w:r>
+              <w:rPr>
+                <w:rFonts w:ascii="Times New Roman" w:eastAsia="Times New Roman" w:hAnsi="Times New Roman" w:cs="Times New Roman"/>
+                <w:color w:val="000000"/>
+                <w:sz w:val="18"/>
+                <w:szCs w:val="18"/>
+                <w:lang w:val="en-GB" w:eastAsia="en-MT"/>
+              </w:rPr>
+              <w:t>This returns the value of x from the function.</w:t>
+            </w:r>
+          </w:p>
+          <w:p>
+            <w:pPr>
+              <w:spacing w:after="0" w:line="240" w:lineRule="auto"/>
+              <w:jc w:val="both"/>
+              <w:rPr>
+                <w:rFonts w:ascii="Times New Roman" w:eastAsia="Times New Roman" w:hAnsi="Times New Roman" w:cs="Times New Roman"/>
+                <w:b/>
+                <w:bCs/>
+                <w:color w:val="000000"/>
+                <w:sz w:val="18"/>
+                <w:szCs w:val="18"/>
+                <w:lang w:val="en-GB" w:eastAsia="en-MT"/>
+              </w:rPr>
+            </w:pPr>
+          </w:p>
+          <w:p>
+            <w:pPr>
+              <w:jc w:val="both"/>
+              <w:rPr>
+                <w:rFonts w:ascii="Times New Roman" w:eastAsia="Times New Roman" w:hAnsi="Times New Roman" w:cs="Times New Roman"/>
+                <w:b/>
+                <w:bCs/>
+                <w:color w:val="000000"/>
+                <w:sz w:val="18"/>
+                <w:szCs w:val="18"/>
+                <w:lang w:val="en-GB" w:eastAsia="en-MT"/>
+              </w:rPr>
+            </w:pPr>
+            <w:r>
+              <w:rPr>
+                <w:rFonts w:ascii="Times New Roman" w:eastAsia="Times New Roman" w:hAnsi="Times New Roman" w:cs="Times New Roman"/>
+                <w:b/>
+                <w:bCs/>
+                <w:color w:val="000000"/>
+                <w:sz w:val="18"/>
+                <w:szCs w:val="18"/>
+                <w:lang w:val="en-GB" w:eastAsia="en-MT"/>
+              </w:rPr>
+              <w:t xml:space="preserve">ret, ret: </w:t>
+            </w:r>
+            <w:r>
+              <w:rPr>
+                <w:rFonts w:ascii="Times New Roman" w:eastAsia="Times New Roman" w:hAnsi="Times New Roman" w:cs="Times New Roman"/>
+                <w:color w:val="000000"/>
+                <w:sz w:val="18"/>
+                <w:szCs w:val="18"/>
+                <w:lang w:val="en-GB" w:eastAsia="en-MT"/>
+              </w:rPr>
+              <w:t>These lines indicate the end of the function and the end of the code. The repetition may indicate a minor bug in the code generator as one ret should suffice.</w:t>
+            </w:r>
+          </w:p>
+          <w:p>
+            <w:pPr>
+              <w:jc w:val="both"/>
+              <w:rPr>
+                <w:rFonts w:ascii="Times New Roman" w:eastAsia="Times New Roman" w:hAnsi="Times New Roman" w:cs="Times New Roman"/>
+                <w:color w:val="000000"/>
+                <w:lang w:val="en-GB" w:eastAsia="en-MT"/>
+              </w:rPr>
+            </w:pPr>
+          </w:p>
+        </w:tc>
+      </w:tr>
+      <w:tr>
+        <w:trPr>
+          <w:trHeight w:val="409"/>
+        </w:trPr>
+        <w:tc>
+          <w:tcPr>
+            <w:tcW w:w="3005" w:type="dxa"/>
+            <w:shd w:val="clear" w:color="auto" w:fill="AEAAAA" w:themeFill="background2" w:themeFillShade="BF"/>
+            <w:vAlign w:val="center"/>
+          </w:tcPr>
+          <w:p>
+            <w:pPr>
+              <w:jc w:val="center"/>
+              <w:rPr>
+                <w:rFonts w:ascii="Times New Roman" w:eastAsia="Times New Roman" w:hAnsi="Times New Roman" w:cs="Times New Roman"/>
+                <w:b/>
+                <w:bCs/>
+                <w:color w:val="000000"/>
+                <w:sz w:val="24"/>
+                <w:szCs w:val="24"/>
+                <w:lang w:val="en-GB" w:eastAsia="en-MT"/>
+              </w:rPr>
+            </w:pPr>
+            <w:r>
+              <w:rPr>
+                <w:rFonts w:ascii="Times New Roman" w:eastAsia="Times New Roman" w:hAnsi="Times New Roman" w:cs="Times New Roman"/>
+                <w:b/>
+                <w:bCs/>
+                <w:color w:val="000000"/>
+                <w:sz w:val="24"/>
+                <w:szCs w:val="24"/>
+                <w:lang w:val="en-GB" w:eastAsia="en-MT"/>
+              </w:rPr>
+              <w:lastRenderedPageBreak/>
+              <w:t xml:space="preserve">INPUT </w:t>
+            </w:r>
+            <w:r>
+              <w:rPr>
+                <w:rFonts w:ascii="Times New Roman" w:eastAsia="Times New Roman" w:hAnsi="Times New Roman" w:cs="Times New Roman"/>
+                <w:b/>
+                <w:bCs/>
+                <w:color w:val="000000"/>
+                <w:sz w:val="24"/>
+                <w:szCs w:val="24"/>
+                <w:lang w:val="en-GB" w:eastAsia="en-MT"/>
+              </w:rPr>
+              <w:t>4</w:t>
+            </w:r>
+          </w:p>
+        </w:tc>
+        <w:tc>
+          <w:tcPr>
+            <w:tcW w:w="2802" w:type="dxa"/>
+            <w:shd w:val="clear" w:color="auto" w:fill="AEAAAA" w:themeFill="background2" w:themeFillShade="BF"/>
+            <w:vAlign w:val="center"/>
+          </w:tcPr>
+          <w:p>
+            <w:pPr>
+              <w:jc w:val="center"/>
+              <w:rPr>
+                <w:rFonts w:ascii="Times New Roman" w:eastAsia="Times New Roman" w:hAnsi="Times New Roman" w:cs="Times New Roman"/>
+                <w:b/>
+                <w:bCs/>
+                <w:color w:val="000000"/>
+                <w:sz w:val="24"/>
+                <w:szCs w:val="24"/>
+                <w:lang w:val="mt-MT" w:eastAsia="en-MT"/>
+              </w:rPr>
+            </w:pPr>
+            <w:r>
+              <w:rPr>
+                <w:rFonts w:ascii="Times New Roman" w:eastAsia="Times New Roman" w:hAnsi="Times New Roman" w:cs="Times New Roman"/>
+                <w:b/>
+                <w:bCs/>
+                <w:color w:val="000000"/>
+                <w:sz w:val="24"/>
+                <w:szCs w:val="24"/>
+                <w:lang w:val="en-GB" w:eastAsia="en-MT"/>
+              </w:rPr>
+              <w:t xml:space="preserve">OUTPUT </w:t>
+            </w:r>
+            <w:r>
+              <w:rPr>
+                <w:rFonts w:ascii="Times New Roman" w:eastAsia="Times New Roman" w:hAnsi="Times New Roman" w:cs="Times New Roman"/>
+                <w:b/>
+                <w:bCs/>
+                <w:color w:val="000000"/>
+                <w:sz w:val="24"/>
+                <w:szCs w:val="24"/>
+                <w:lang w:val="en-GB" w:eastAsia="en-MT"/>
+              </w:rPr>
+              <w:t>4</w:t>
+            </w:r>
+          </w:p>
+        </w:tc>
+        <w:tc>
+          <w:tcPr>
+            <w:tcW w:w="3209" w:type="dxa"/>
+            <w:shd w:val="clear" w:color="auto" w:fill="AEAAAA" w:themeFill="background2" w:themeFillShade="BF"/>
+            <w:vAlign w:val="center"/>
+          </w:tcPr>
+          <w:p>
+            <w:pPr>
+              <w:jc w:val="center"/>
+              <w:rPr>
+                <w:rFonts w:ascii="Times New Roman" w:eastAsia="Times New Roman" w:hAnsi="Times New Roman" w:cs="Times New Roman"/>
+                <w:b/>
+                <w:bCs/>
+                <w:color w:val="000000"/>
+                <w:sz w:val="24"/>
+                <w:szCs w:val="24"/>
+                <w:lang w:val="en-GB" w:eastAsia="en-MT"/>
+              </w:rPr>
+            </w:pPr>
+            <w:r>
+              <w:rPr>
+                <w:rFonts w:ascii="Times New Roman" w:eastAsia="Times New Roman" w:hAnsi="Times New Roman" w:cs="Times New Roman"/>
+                <w:b/>
+                <w:bCs/>
+                <w:color w:val="000000"/>
+                <w:sz w:val="24"/>
+                <w:szCs w:val="24"/>
+                <w:lang w:val="en-GB" w:eastAsia="en-MT"/>
+              </w:rPr>
+              <w:t>COMMENTS</w:t>
+            </w:r>
+          </w:p>
+        </w:tc>
+      </w:tr>
+      <w:tr>
+        <w:tc>
+          <w:tcPr>
+            <w:tcW w:w="3005" w:type="dxa"/>
+          </w:tcPr>
+          <w:p>
+            <w:pPr>
+              <w:rPr>
+                <w:rFonts w:ascii="Times New Roman" w:eastAsia="Times New Roman" w:hAnsi="Times New Roman" w:cs="Times New Roman"/>
+                <w:color w:val="000000"/>
+                <w:sz w:val="20"/>
+                <w:szCs w:val="20"/>
+                <w:lang w:val="en-GB" w:eastAsia="en-MT"/>
+              </w:rPr>
+            </w:pPr>
+          </w:p>
+          <w:p>
+            <w:pPr>
+              <w:spacing w:after="0" w:line="240" w:lineRule="auto"/>
+              <w:jc w:val="both"/>
+              <w:rPr>
+                <w:rFonts w:ascii="Times New Roman" w:eastAsia="Times New Roman" w:hAnsi="Times New Roman" w:cs="Times New Roman"/>
+                <w:color w:val="000000"/>
+                <w:lang w:val="en-GB" w:eastAsia="en-MT"/>
+              </w:rPr>
+            </w:pPr>
+            <w:r>
+              <w:rPr>
+                <w:rFonts w:ascii="Times New Roman" w:eastAsia="Times New Roman" w:hAnsi="Times New Roman" w:cs="Times New Roman"/>
+                <w:color w:val="000000"/>
+                <w:lang w:val="en-GB" w:eastAsia="en-MT"/>
+              </w:rPr>
+              <w:t>let x: int = 15;</w:t>
+            </w:r>
+          </w:p>
+          <w:p>
+            <w:pPr>
+              <w:spacing w:after="0" w:line="240" w:lineRule="auto"/>
+              <w:jc w:val="both"/>
+              <w:rPr>
+                <w:rFonts w:ascii="Times New Roman" w:eastAsia="Times New Roman" w:hAnsi="Times New Roman" w:cs="Times New Roman"/>
+                <w:color w:val="000000"/>
+                <w:lang w:val="en-GB" w:eastAsia="en-MT"/>
+              </w:rPr>
+            </w:pPr>
+            <w:r>
+              <w:rPr>
+                <w:rFonts w:ascii="Times New Roman" w:eastAsia="Times New Roman" w:hAnsi="Times New Roman" w:cs="Times New Roman"/>
+                <w:color w:val="000000"/>
+                <w:lang w:val="en-GB" w:eastAsia="en-MT"/>
+              </w:rPr>
+              <w:t>let y: int = 18;</w:t>
+            </w:r>
+          </w:p>
+          <w:p>
+            <w:pPr>
+              <w:spacing w:after="0" w:line="240" w:lineRule="auto"/>
+              <w:jc w:val="both"/>
+              <w:rPr>
+                <w:rFonts w:ascii="Times New Roman" w:eastAsia="Times New Roman" w:hAnsi="Times New Roman" w:cs="Times New Roman"/>
+                <w:color w:val="000000"/>
+                <w:lang w:val="en-GB" w:eastAsia="en-MT"/>
+              </w:rPr>
+            </w:pPr>
+          </w:p>
+          <w:p>
+            <w:pPr>
+              <w:spacing w:after="0" w:line="240" w:lineRule="auto"/>
+              <w:jc w:val="both"/>
+              <w:rPr>
+                <w:rFonts w:ascii="Times New Roman" w:eastAsia="Times New Roman" w:hAnsi="Times New Roman" w:cs="Times New Roman"/>
+                <w:color w:val="000000"/>
+                <w:lang w:val="en-GB" w:eastAsia="en-MT"/>
+              </w:rPr>
+            </w:pPr>
+            <w:r>
+              <w:rPr>
+                <w:rFonts w:ascii="Times New Roman" w:eastAsia="Times New Roman" w:hAnsi="Times New Roman" w:cs="Times New Roman"/>
+                <w:color w:val="000000"/>
+                <w:lang w:val="en-GB" w:eastAsia="en-MT"/>
+              </w:rPr>
+              <w:t>__width(20);</w:t>
+            </w:r>
+          </w:p>
+          <w:p>
+            <w:pPr>
+              <w:spacing w:after="0" w:line="240" w:lineRule="auto"/>
+              <w:jc w:val="both"/>
+              <w:rPr>
+                <w:rFonts w:ascii="Times New Roman" w:eastAsia="Times New Roman" w:hAnsi="Times New Roman" w:cs="Times New Roman"/>
+                <w:color w:val="000000"/>
+                <w:lang w:val="en-GB" w:eastAsia="en-MT"/>
+              </w:rPr>
+            </w:pPr>
+            <w:r>
+              <w:rPr>
+                <w:rFonts w:ascii="Times New Roman" w:eastAsia="Times New Roman" w:hAnsi="Times New Roman" w:cs="Times New Roman"/>
+                <w:color w:val="000000"/>
+                <w:lang w:val="en-GB" w:eastAsia="en-MT"/>
+              </w:rPr>
+              <w:t>__height(25);</w:t>
+            </w:r>
+          </w:p>
+          <w:p>
+            <w:pPr>
+              <w:spacing w:after="0" w:line="240" w:lineRule="auto"/>
+              <w:jc w:val="both"/>
+              <w:rPr>
+                <w:rFonts w:ascii="Times New Roman" w:eastAsia="Times New Roman" w:hAnsi="Times New Roman" w:cs="Times New Roman"/>
+                <w:color w:val="000000"/>
+                <w:lang w:val="en-GB" w:eastAsia="en-MT"/>
+              </w:rPr>
+            </w:pPr>
+            <w:r>
+              <w:rPr>
+                <w:rFonts w:ascii="Times New Roman" w:eastAsia="Times New Roman" w:hAnsi="Times New Roman" w:cs="Times New Roman"/>
+                <w:color w:val="000000"/>
+                <w:lang w:val="en-GB" w:eastAsia="en-MT"/>
+              </w:rPr>
+              <w:t>__read(x,y);</w:t>
+            </w:r>
+          </w:p>
+          <w:p>
+            <w:pPr>
+              <w:jc w:val="both"/>
+              <w:rPr>
+                <w:rFonts w:ascii="Times New Roman" w:eastAsia="Times New Roman" w:hAnsi="Times New Roman" w:cs="Times New Roman"/>
+                <w:b/>
+                <w:bCs/>
+                <w:color w:val="000000"/>
+                <w:sz w:val="20"/>
+                <w:szCs w:val="20"/>
+                <w:lang w:val="en-GB" w:eastAsia="en-MT"/>
+              </w:rPr>
+            </w:pPr>
+            <w:r>
+              <w:rPr>
+                <w:rFonts w:ascii="Times New Roman" w:eastAsia="Times New Roman" w:hAnsi="Times New Roman" w:cs="Times New Roman"/>
+                <w:color w:val="000000"/>
+                <w:lang w:val="en-GB" w:eastAsia="en-MT"/>
+              </w:rPr>
+              <w:t>__</w:t>
+            </w:r>
+            <w:proofErr w:type="spellStart"/>
+            <w:r>
+              <w:rPr>
+                <w:rFonts w:ascii="Times New Roman" w:eastAsia="Times New Roman" w:hAnsi="Times New Roman" w:cs="Times New Roman"/>
+                <w:color w:val="000000"/>
+                <w:lang w:val="en-GB" w:eastAsia="en-MT"/>
+              </w:rPr>
+              <w:t>randi</w:t>
+            </w:r>
+            <w:proofErr w:type="spellEnd"/>
+            <w:r>
+              <w:rPr>
+                <w:rFonts w:ascii="Times New Roman" w:eastAsia="Times New Roman" w:hAnsi="Times New Roman" w:cs="Times New Roman"/>
+                <w:color w:val="000000"/>
+                <w:lang w:val="en-GB" w:eastAsia="en-MT"/>
+              </w:rPr>
+              <w:t>(x);</w:t>
+            </w:r>
+          </w:p>
+        </w:tc>
+        <w:tc>
+          <w:tcPr>
+            <w:tcW w:w="2802" w:type="dxa"/>
+          </w:tcPr>
+          <w:p>
+            <w:pPr>
+              <w:rPr>
+                <w:rFonts w:ascii="Times New Roman" w:eastAsia="Times New Roman" w:hAnsi="Times New Roman" w:cs="Times New Roman"/>
+                <w:color w:val="000000"/>
+                <w:sz w:val="20"/>
+                <w:szCs w:val="20"/>
+                <w:lang w:val="en-GB" w:eastAsia="en-MT"/>
+              </w:rPr>
+            </w:pPr>
+          </w:p>
+          <w:p>
+            <w:pPr>
+              <w:jc w:val="center"/>
+              <w:rPr>
+                <w:rFonts w:ascii="Times New Roman" w:eastAsia="Times New Roman" w:hAnsi="Times New Roman" w:cs="Times New Roman"/>
+                <w:color w:val="000000"/>
+                <w:sz w:val="20"/>
+                <w:szCs w:val="20"/>
+                <w:lang w:val="en-GB" w:eastAsia="en-MT"/>
+              </w:rPr>
+            </w:pPr>
+            <w:r>
+              <w:rPr>
+                <w:rFonts w:ascii="Times New Roman" w:eastAsia="Times New Roman" w:hAnsi="Times New Roman" w:cs="Times New Roman"/>
+                <w:color w:val="000000"/>
+                <w:sz w:val="20"/>
+                <w:szCs w:val="20"/>
+                <w:lang w:val="en-GB" w:eastAsia="en-MT"/>
+              </w:rPr>
+              <w:drawing>
+                <wp:inline distT="0" distB="0" distL="0" distR="0" wp14:anchorId="2CD579FB" wp14:editId="4A36A5D5">
+                  <wp:extent cx="1259768" cy="3642232"/>
+                  <wp:effectExtent l="0" t="0" r="0" b="0"/>
+                  <wp:docPr id="1721537625" name="Picture 1"/>
+                  <wp:cNvGraphicFramePr>
+                    <a:graphicFrameLocks xmlns:a="http://schemas.openxmlformats.org/drawingml/2006/main" noChangeAspect="1"/>
+                  </wp:cNvGraphicFramePr>
+                  <a:graphic xmlns:a="http://schemas.openxmlformats.org/drawingml/2006/main">
+                    <a:graphicData uri="http://schemas.openxmlformats.org/drawingml/2006/picture">
+                      <pic:pic xmlns:pic="http://schemas.openxmlformats.org/drawingml/2006/picture">
+                        <pic:nvPicPr>
+                          <pic:cNvPr id="1721537625" name=""/>
+                          <pic:cNvPicPr/>
+                        </pic:nvPicPr>
+                        <pic:blipFill>
+                          <a:blip r:embed="rId22"/>
+                          <a:stretch>
+                            <a:fillRect/>
+                          </a:stretch>
+                        </pic:blipFill>
+                        <pic:spPr>
+                          <a:xfrm>
+                            <a:off x="0" y="0"/>
+                            <a:ext cx="1265599" cy="3659089"/>
+                          </a:xfrm>
+                          <a:prstGeom prst="rect">
+                            <a:avLst/>
+                          </a:prstGeom>
+                        </pic:spPr>
+                      </pic:pic>
+                    </a:graphicData>
+                  </a:graphic>
+                </wp:inline>
+              </w:drawing>
+            </w:r>
+          </w:p>
+          <w:p>
+            <w:pPr>
+              <w:rPr>
+                <w:rFonts w:ascii="Times New Roman" w:eastAsia="Times New Roman" w:hAnsi="Times New Roman" w:cs="Times New Roman"/>
+                <w:color w:val="000000"/>
+                <w:sz w:val="20"/>
+                <w:szCs w:val="20"/>
+                <w:lang w:val="en-GB" w:eastAsia="en-MT"/>
+              </w:rPr>
+            </w:pPr>
+          </w:p>
+        </w:tc>
+        <w:tc>
+          <w:tcPr>
+            <w:tcW w:w="3209" w:type="dxa"/>
+          </w:tcPr>
+          <w:p>
+            <w:pPr>
+              <w:jc w:val="both"/>
+              <w:rPr>
+                <w:rFonts w:ascii="Times New Roman" w:eastAsia="Times New Roman" w:hAnsi="Times New Roman" w:cs="Times New Roman"/>
+                <w:color w:val="000000"/>
+                <w:sz w:val="20"/>
+                <w:szCs w:val="20"/>
+                <w:lang w:val="en-GB" w:eastAsia="en-MT"/>
+              </w:rPr>
+            </w:pPr>
+          </w:p>
+          <w:p>
+            <w:pPr>
+              <w:spacing w:after="0" w:line="240" w:lineRule="auto"/>
+              <w:jc w:val="both"/>
+              <w:rPr>
+                <w:rFonts w:ascii="Times New Roman" w:eastAsia="Times New Roman" w:hAnsi="Times New Roman" w:cs="Times New Roman"/>
+                <w:color w:val="000000"/>
+                <w:sz w:val="20"/>
+                <w:szCs w:val="20"/>
+                <w:lang w:val="en-GB" w:eastAsia="en-MT"/>
+              </w:rPr>
+            </w:pPr>
+            <w:r>
+              <w:rPr>
+                <w:rFonts w:ascii="Times New Roman" w:eastAsia="Times New Roman" w:hAnsi="Times New Roman" w:cs="Times New Roman"/>
+                <w:b/>
+                <w:bCs/>
+                <w:color w:val="000000"/>
+                <w:sz w:val="20"/>
+                <w:szCs w:val="20"/>
+                <w:lang w:val="en-GB" w:eastAsia="en-MT"/>
+              </w:rPr>
+              <w:t xml:space="preserve">push 15, push 1, </w:t>
+            </w:r>
+            <w:proofErr w:type="spellStart"/>
+            <w:r>
+              <w:rPr>
+                <w:rFonts w:ascii="Times New Roman" w:eastAsia="Times New Roman" w:hAnsi="Times New Roman" w:cs="Times New Roman"/>
+                <w:b/>
+                <w:bCs/>
+                <w:color w:val="000000"/>
+                <w:sz w:val="20"/>
+                <w:szCs w:val="20"/>
+                <w:lang w:val="en-GB" w:eastAsia="en-MT"/>
+              </w:rPr>
+              <w:t>alloc</w:t>
+            </w:r>
+            <w:proofErr w:type="spellEnd"/>
+            <w:r>
+              <w:rPr>
+                <w:rFonts w:ascii="Times New Roman" w:eastAsia="Times New Roman" w:hAnsi="Times New Roman" w:cs="Times New Roman"/>
+                <w:b/>
+                <w:bCs/>
+                <w:color w:val="000000"/>
+                <w:sz w:val="20"/>
+                <w:szCs w:val="20"/>
+                <w:lang w:val="en-GB" w:eastAsia="en-MT"/>
+              </w:rPr>
+              <w:t xml:space="preserve">, push 0, </w:t>
+            </w:r>
+            <w:proofErr w:type="spellStart"/>
+            <w:r>
+              <w:rPr>
+                <w:rFonts w:ascii="Times New Roman" w:eastAsia="Times New Roman" w:hAnsi="Times New Roman" w:cs="Times New Roman"/>
+                <w:b/>
+                <w:bCs/>
+                <w:color w:val="000000"/>
+                <w:sz w:val="20"/>
+                <w:szCs w:val="20"/>
+                <w:lang w:val="en-GB" w:eastAsia="en-MT"/>
+              </w:rPr>
+              <w:t>st</w:t>
+            </w:r>
+            <w:proofErr w:type="spellEnd"/>
+            <w:r>
+              <w:rPr>
+                <w:rFonts w:ascii="Times New Roman" w:eastAsia="Times New Roman" w:hAnsi="Times New Roman" w:cs="Times New Roman"/>
+                <w:b/>
+                <w:bCs/>
+                <w:color w:val="000000"/>
+                <w:sz w:val="20"/>
+                <w:szCs w:val="20"/>
+                <w:lang w:val="en-GB" w:eastAsia="en-MT"/>
+              </w:rPr>
+              <w:t xml:space="preserve">: </w:t>
+            </w:r>
+            <w:r>
+              <w:rPr>
+                <w:rFonts w:ascii="Times New Roman" w:eastAsia="Times New Roman" w:hAnsi="Times New Roman" w:cs="Times New Roman"/>
+                <w:color w:val="000000"/>
+                <w:sz w:val="20"/>
+                <w:szCs w:val="20"/>
+                <w:lang w:val="en-GB" w:eastAsia="en-MT"/>
+              </w:rPr>
+              <w:t>These lines initialize an integer x with the value 15 and store it on the stack.</w:t>
+            </w:r>
+          </w:p>
+          <w:p>
+            <w:pPr>
+              <w:spacing w:after="0" w:line="240" w:lineRule="auto"/>
+              <w:jc w:val="both"/>
+              <w:rPr>
+                <w:rFonts w:ascii="Times New Roman" w:eastAsia="Times New Roman" w:hAnsi="Times New Roman" w:cs="Times New Roman"/>
+                <w:b/>
+                <w:bCs/>
+                <w:color w:val="000000"/>
+                <w:sz w:val="20"/>
+                <w:szCs w:val="20"/>
+                <w:lang w:val="en-GB" w:eastAsia="en-MT"/>
+              </w:rPr>
+            </w:pPr>
+          </w:p>
+          <w:p>
+            <w:pPr>
+              <w:spacing w:after="0" w:line="240" w:lineRule="auto"/>
+              <w:jc w:val="both"/>
+              <w:rPr>
+                <w:rFonts w:ascii="Times New Roman" w:eastAsia="Times New Roman" w:hAnsi="Times New Roman" w:cs="Times New Roman"/>
+                <w:b/>
+                <w:bCs/>
+                <w:color w:val="000000"/>
+                <w:sz w:val="20"/>
+                <w:szCs w:val="20"/>
+                <w:lang w:val="en-GB" w:eastAsia="en-MT"/>
+              </w:rPr>
+            </w:pPr>
+            <w:r>
+              <w:rPr>
+                <w:rFonts w:ascii="Times New Roman" w:eastAsia="Times New Roman" w:hAnsi="Times New Roman" w:cs="Times New Roman"/>
+                <w:b/>
+                <w:bCs/>
+                <w:color w:val="000000"/>
+                <w:sz w:val="20"/>
+                <w:szCs w:val="20"/>
+                <w:lang w:val="en-GB" w:eastAsia="en-MT"/>
+              </w:rPr>
+              <w:t xml:space="preserve">push 18, push 1, </w:t>
+            </w:r>
+            <w:proofErr w:type="spellStart"/>
+            <w:r>
+              <w:rPr>
+                <w:rFonts w:ascii="Times New Roman" w:eastAsia="Times New Roman" w:hAnsi="Times New Roman" w:cs="Times New Roman"/>
+                <w:b/>
+                <w:bCs/>
+                <w:color w:val="000000"/>
+                <w:sz w:val="20"/>
+                <w:szCs w:val="20"/>
+                <w:lang w:val="en-GB" w:eastAsia="en-MT"/>
+              </w:rPr>
+              <w:t>alloc</w:t>
+            </w:r>
+            <w:proofErr w:type="spellEnd"/>
+            <w:r>
+              <w:rPr>
+                <w:rFonts w:ascii="Times New Roman" w:eastAsia="Times New Roman" w:hAnsi="Times New Roman" w:cs="Times New Roman"/>
+                <w:b/>
+                <w:bCs/>
+                <w:color w:val="000000"/>
+                <w:sz w:val="20"/>
+                <w:szCs w:val="20"/>
+                <w:lang w:val="en-GB" w:eastAsia="en-MT"/>
+              </w:rPr>
+              <w:t xml:space="preserve">, push 1, </w:t>
+            </w:r>
+            <w:proofErr w:type="spellStart"/>
+            <w:r>
+              <w:rPr>
+                <w:rFonts w:ascii="Times New Roman" w:eastAsia="Times New Roman" w:hAnsi="Times New Roman" w:cs="Times New Roman"/>
+                <w:b/>
+                <w:bCs/>
+                <w:color w:val="000000"/>
+                <w:sz w:val="20"/>
+                <w:szCs w:val="20"/>
+                <w:lang w:val="en-GB" w:eastAsia="en-MT"/>
+              </w:rPr>
+              <w:t>st</w:t>
+            </w:r>
+            <w:proofErr w:type="spellEnd"/>
+            <w:r>
+              <w:rPr>
+                <w:rFonts w:ascii="Times New Roman" w:eastAsia="Times New Roman" w:hAnsi="Times New Roman" w:cs="Times New Roman"/>
+                <w:b/>
+                <w:bCs/>
+                <w:color w:val="000000"/>
+                <w:sz w:val="20"/>
+                <w:szCs w:val="20"/>
+                <w:lang w:val="en-GB" w:eastAsia="en-MT"/>
+              </w:rPr>
+              <w:t xml:space="preserve">: </w:t>
+            </w:r>
+            <w:r>
+              <w:rPr>
+                <w:rFonts w:ascii="Times New Roman" w:eastAsia="Times New Roman" w:hAnsi="Times New Roman" w:cs="Times New Roman"/>
+                <w:color w:val="000000"/>
+                <w:sz w:val="20"/>
+                <w:szCs w:val="20"/>
+                <w:lang w:val="en-GB" w:eastAsia="en-MT"/>
+              </w:rPr>
+              <w:t>Similarly, these lines initialize an integer y with the value 18 and store it on the stack.</w:t>
+            </w:r>
+          </w:p>
+          <w:p>
+            <w:pPr>
+              <w:spacing w:after="0" w:line="240" w:lineRule="auto"/>
+              <w:jc w:val="both"/>
+              <w:rPr>
+                <w:rFonts w:ascii="Times New Roman" w:eastAsia="Times New Roman" w:hAnsi="Times New Roman" w:cs="Times New Roman"/>
+                <w:b/>
+                <w:bCs/>
+                <w:color w:val="000000"/>
+                <w:sz w:val="20"/>
+                <w:szCs w:val="20"/>
+                <w:lang w:val="en-GB" w:eastAsia="en-MT"/>
+              </w:rPr>
+            </w:pPr>
+          </w:p>
+          <w:p>
+            <w:pPr>
+              <w:spacing w:after="0" w:line="240" w:lineRule="auto"/>
+              <w:jc w:val="both"/>
+              <w:rPr>
+                <w:rFonts w:ascii="Times New Roman" w:eastAsia="Times New Roman" w:hAnsi="Times New Roman" w:cs="Times New Roman"/>
+                <w:color w:val="000000"/>
+                <w:sz w:val="20"/>
+                <w:szCs w:val="20"/>
+                <w:lang w:val="en-GB" w:eastAsia="en-MT"/>
+              </w:rPr>
+            </w:pPr>
+            <w:r>
+              <w:rPr>
+                <w:rFonts w:ascii="Times New Roman" w:eastAsia="Times New Roman" w:hAnsi="Times New Roman" w:cs="Times New Roman"/>
+                <w:b/>
+                <w:bCs/>
+                <w:color w:val="000000"/>
+                <w:sz w:val="20"/>
+                <w:szCs w:val="20"/>
+                <w:lang w:val="en-GB" w:eastAsia="en-MT"/>
+              </w:rPr>
+              <w:t xml:space="preserve">push 20, width: </w:t>
+            </w:r>
+            <w:r>
+              <w:rPr>
+                <w:rFonts w:ascii="Times New Roman" w:eastAsia="Times New Roman" w:hAnsi="Times New Roman" w:cs="Times New Roman"/>
+                <w:color w:val="000000"/>
+                <w:sz w:val="20"/>
+                <w:szCs w:val="20"/>
+                <w:lang w:val="en-GB" w:eastAsia="en-MT"/>
+              </w:rPr>
+              <w:t>These lines set the width of the canvas to 20.</w:t>
+            </w:r>
+          </w:p>
+          <w:p>
+            <w:pPr>
+              <w:spacing w:after="0" w:line="240" w:lineRule="auto"/>
+              <w:jc w:val="both"/>
+              <w:rPr>
+                <w:rFonts w:ascii="Times New Roman" w:eastAsia="Times New Roman" w:hAnsi="Times New Roman" w:cs="Times New Roman"/>
+                <w:b/>
+                <w:bCs/>
+                <w:color w:val="000000"/>
+                <w:sz w:val="20"/>
+                <w:szCs w:val="20"/>
+                <w:lang w:val="en-GB" w:eastAsia="en-MT"/>
+              </w:rPr>
+            </w:pPr>
+          </w:p>
+          <w:p>
+            <w:pPr>
+              <w:spacing w:after="0" w:line="240" w:lineRule="auto"/>
+              <w:jc w:val="both"/>
+              <w:rPr>
+                <w:rFonts w:ascii="Times New Roman" w:eastAsia="Times New Roman" w:hAnsi="Times New Roman" w:cs="Times New Roman"/>
+                <w:color w:val="000000"/>
+                <w:sz w:val="20"/>
+                <w:szCs w:val="20"/>
+                <w:lang w:val="en-GB" w:eastAsia="en-MT"/>
+              </w:rPr>
+            </w:pPr>
+            <w:r>
+              <w:rPr>
+                <w:rFonts w:ascii="Times New Roman" w:eastAsia="Times New Roman" w:hAnsi="Times New Roman" w:cs="Times New Roman"/>
+                <w:b/>
+                <w:bCs/>
+                <w:color w:val="000000"/>
+                <w:sz w:val="20"/>
+                <w:szCs w:val="20"/>
+                <w:lang w:val="en-GB" w:eastAsia="en-MT"/>
+              </w:rPr>
+              <w:t xml:space="preserve">push 25, height: </w:t>
+            </w:r>
+            <w:r>
+              <w:rPr>
+                <w:rFonts w:ascii="Times New Roman" w:eastAsia="Times New Roman" w:hAnsi="Times New Roman" w:cs="Times New Roman"/>
+                <w:color w:val="000000"/>
+                <w:sz w:val="20"/>
+                <w:szCs w:val="20"/>
+                <w:lang w:val="en-GB" w:eastAsia="en-MT"/>
+              </w:rPr>
+              <w:t>These lines set the height of the canvas to 25.</w:t>
+            </w:r>
+          </w:p>
+          <w:p>
+            <w:pPr>
+              <w:spacing w:after="0" w:line="240" w:lineRule="auto"/>
+              <w:jc w:val="both"/>
+              <w:rPr>
+                <w:rFonts w:ascii="Times New Roman" w:eastAsia="Times New Roman" w:hAnsi="Times New Roman" w:cs="Times New Roman"/>
+                <w:b/>
+                <w:bCs/>
+                <w:color w:val="000000"/>
+                <w:sz w:val="20"/>
+                <w:szCs w:val="20"/>
+                <w:lang w:val="en-GB" w:eastAsia="en-MT"/>
+              </w:rPr>
+            </w:pPr>
+          </w:p>
+          <w:p>
+            <w:pPr>
+              <w:spacing w:after="0" w:line="240" w:lineRule="auto"/>
+              <w:jc w:val="both"/>
+              <w:rPr>
+                <w:rFonts w:ascii="Times New Roman" w:eastAsia="Times New Roman" w:hAnsi="Times New Roman" w:cs="Times New Roman"/>
+                <w:b/>
+                <w:bCs/>
+                <w:color w:val="000000"/>
+                <w:sz w:val="20"/>
+                <w:szCs w:val="20"/>
+                <w:lang w:val="en-GB" w:eastAsia="en-MT"/>
+              </w:rPr>
+            </w:pPr>
+            <w:r>
+              <w:rPr>
+                <w:rFonts w:ascii="Times New Roman" w:eastAsia="Times New Roman" w:hAnsi="Times New Roman" w:cs="Times New Roman"/>
+                <w:b/>
+                <w:bCs/>
+                <w:color w:val="000000"/>
+                <w:sz w:val="20"/>
+                <w:szCs w:val="20"/>
+                <w:lang w:val="en-GB" w:eastAsia="en-MT"/>
+              </w:rPr>
+              <w:t xml:space="preserve">push 0, </w:t>
+            </w:r>
+            <w:proofErr w:type="spellStart"/>
+            <w:r>
+              <w:rPr>
+                <w:rFonts w:ascii="Times New Roman" w:eastAsia="Times New Roman" w:hAnsi="Times New Roman" w:cs="Times New Roman"/>
+                <w:b/>
+                <w:bCs/>
+                <w:color w:val="000000"/>
+                <w:sz w:val="20"/>
+                <w:szCs w:val="20"/>
+                <w:lang w:val="en-GB" w:eastAsia="en-MT"/>
+              </w:rPr>
+              <w:t>ld</w:t>
+            </w:r>
+            <w:proofErr w:type="spellEnd"/>
+            <w:r>
+              <w:rPr>
+                <w:rFonts w:ascii="Times New Roman" w:eastAsia="Times New Roman" w:hAnsi="Times New Roman" w:cs="Times New Roman"/>
+                <w:b/>
+                <w:bCs/>
+                <w:color w:val="000000"/>
+                <w:sz w:val="20"/>
+                <w:szCs w:val="20"/>
+                <w:lang w:val="en-GB" w:eastAsia="en-MT"/>
+              </w:rPr>
+              <w:t xml:space="preserve">, push 1, </w:t>
+            </w:r>
+            <w:proofErr w:type="spellStart"/>
+            <w:r>
+              <w:rPr>
+                <w:rFonts w:ascii="Times New Roman" w:eastAsia="Times New Roman" w:hAnsi="Times New Roman" w:cs="Times New Roman"/>
+                <w:b/>
+                <w:bCs/>
+                <w:color w:val="000000"/>
+                <w:sz w:val="20"/>
+                <w:szCs w:val="20"/>
+                <w:lang w:val="en-GB" w:eastAsia="en-MT"/>
+              </w:rPr>
+              <w:t>ld</w:t>
+            </w:r>
+            <w:proofErr w:type="spellEnd"/>
+            <w:r>
+              <w:rPr>
+                <w:rFonts w:ascii="Times New Roman" w:eastAsia="Times New Roman" w:hAnsi="Times New Roman" w:cs="Times New Roman"/>
+                <w:b/>
+                <w:bCs/>
+                <w:color w:val="000000"/>
+                <w:sz w:val="20"/>
+                <w:szCs w:val="20"/>
+                <w:lang w:val="en-GB" w:eastAsia="en-MT"/>
+              </w:rPr>
+              <w:t xml:space="preserve">, read: </w:t>
+            </w:r>
+            <w:r>
+              <w:rPr>
+                <w:rFonts w:ascii="Times New Roman" w:eastAsia="Times New Roman" w:hAnsi="Times New Roman" w:cs="Times New Roman"/>
+                <w:color w:val="000000"/>
+                <w:sz w:val="20"/>
+                <w:szCs w:val="20"/>
+                <w:lang w:val="en-GB" w:eastAsia="en-MT"/>
+              </w:rPr>
+              <w:t>These lines read the pixel at coordinates (x,y).</w:t>
+            </w:r>
+          </w:p>
+          <w:p>
+            <w:pPr>
+              <w:spacing w:after="0" w:line="240" w:lineRule="auto"/>
+              <w:jc w:val="both"/>
+              <w:rPr>
+                <w:rFonts w:ascii="Times New Roman" w:eastAsia="Times New Roman" w:hAnsi="Times New Roman" w:cs="Times New Roman"/>
+                <w:b/>
+                <w:bCs/>
+                <w:color w:val="000000"/>
+                <w:sz w:val="20"/>
+                <w:szCs w:val="20"/>
+                <w:lang w:val="en-GB" w:eastAsia="en-MT"/>
+              </w:rPr>
+            </w:pPr>
+          </w:p>
+          <w:p>
+            <w:pPr>
+              <w:spacing w:after="0" w:line="240" w:lineRule="auto"/>
+              <w:jc w:val="both"/>
+              <w:rPr>
+                <w:rFonts w:ascii="Times New Roman" w:eastAsia="Times New Roman" w:hAnsi="Times New Roman" w:cs="Times New Roman"/>
+                <w:b/>
+                <w:bCs/>
+                <w:color w:val="000000"/>
+                <w:sz w:val="20"/>
+                <w:szCs w:val="20"/>
+                <w:lang w:val="en-GB" w:eastAsia="en-MT"/>
+              </w:rPr>
+            </w:pPr>
+            <w:r>
+              <w:rPr>
+                <w:rFonts w:ascii="Times New Roman" w:eastAsia="Times New Roman" w:hAnsi="Times New Roman" w:cs="Times New Roman"/>
+                <w:b/>
+                <w:bCs/>
+                <w:color w:val="000000"/>
+                <w:sz w:val="20"/>
+                <w:szCs w:val="20"/>
+                <w:lang w:val="en-GB" w:eastAsia="en-MT"/>
+              </w:rPr>
+              <w:t xml:space="preserve">push 0, </w:t>
+            </w:r>
+            <w:proofErr w:type="spellStart"/>
+            <w:r>
+              <w:rPr>
+                <w:rFonts w:ascii="Times New Roman" w:eastAsia="Times New Roman" w:hAnsi="Times New Roman" w:cs="Times New Roman"/>
+                <w:b/>
+                <w:bCs/>
+                <w:color w:val="000000"/>
+                <w:sz w:val="20"/>
+                <w:szCs w:val="20"/>
+                <w:lang w:val="en-GB" w:eastAsia="en-MT"/>
+              </w:rPr>
+              <w:t>ld</w:t>
+            </w:r>
+            <w:proofErr w:type="spellEnd"/>
+            <w:r>
+              <w:rPr>
+                <w:rFonts w:ascii="Times New Roman" w:eastAsia="Times New Roman" w:hAnsi="Times New Roman" w:cs="Times New Roman"/>
+                <w:b/>
+                <w:bCs/>
+                <w:color w:val="000000"/>
+                <w:sz w:val="20"/>
+                <w:szCs w:val="20"/>
+                <w:lang w:val="en-GB" w:eastAsia="en-MT"/>
+              </w:rPr>
+              <w:t xml:space="preserve">, </w:t>
+            </w:r>
+            <w:proofErr w:type="spellStart"/>
+            <w:r>
+              <w:rPr>
+                <w:rFonts w:ascii="Times New Roman" w:eastAsia="Times New Roman" w:hAnsi="Times New Roman" w:cs="Times New Roman"/>
+                <w:b/>
+                <w:bCs/>
+                <w:color w:val="000000"/>
+                <w:sz w:val="20"/>
+                <w:szCs w:val="20"/>
+                <w:lang w:val="en-GB" w:eastAsia="en-MT"/>
+              </w:rPr>
+              <w:t>irnd</w:t>
+            </w:r>
+            <w:proofErr w:type="spellEnd"/>
+            <w:r>
+              <w:rPr>
+                <w:rFonts w:ascii="Times New Roman" w:eastAsia="Times New Roman" w:hAnsi="Times New Roman" w:cs="Times New Roman"/>
+                <w:b/>
+                <w:bCs/>
+                <w:color w:val="000000"/>
+                <w:sz w:val="20"/>
+                <w:szCs w:val="20"/>
+                <w:lang w:val="en-GB" w:eastAsia="en-MT"/>
+              </w:rPr>
+              <w:t xml:space="preserve">: </w:t>
+            </w:r>
+            <w:r>
+              <w:rPr>
+                <w:rFonts w:ascii="Times New Roman" w:eastAsia="Times New Roman" w:hAnsi="Times New Roman" w:cs="Times New Roman"/>
+                <w:color w:val="000000"/>
+                <w:sz w:val="20"/>
+                <w:szCs w:val="20"/>
+                <w:lang w:val="en-GB" w:eastAsia="en-MT"/>
+              </w:rPr>
+              <w:t>These lines generate a random integer up to x.</w:t>
+            </w:r>
+          </w:p>
+          <w:p>
+            <w:pPr>
+              <w:spacing w:after="0" w:line="240" w:lineRule="auto"/>
+              <w:jc w:val="both"/>
+              <w:rPr>
+                <w:rFonts w:ascii="Times New Roman" w:eastAsia="Times New Roman" w:hAnsi="Times New Roman" w:cs="Times New Roman"/>
+                <w:b/>
+                <w:bCs/>
+                <w:color w:val="000000"/>
+                <w:sz w:val="20"/>
+                <w:szCs w:val="20"/>
+                <w:lang w:val="en-GB" w:eastAsia="en-MT"/>
+              </w:rPr>
+            </w:pPr>
+          </w:p>
+          <w:p>
+            <w:pPr>
+              <w:jc w:val="both"/>
+              <w:rPr>
+                <w:rFonts w:ascii="Times New Roman" w:eastAsia="Times New Roman" w:hAnsi="Times New Roman" w:cs="Times New Roman"/>
+                <w:color w:val="000000"/>
+                <w:sz w:val="20"/>
+                <w:szCs w:val="20"/>
+                <w:lang w:val="en-GB" w:eastAsia="en-MT"/>
+              </w:rPr>
+            </w:pPr>
+            <w:r>
+              <w:rPr>
+                <w:rFonts w:ascii="Times New Roman" w:eastAsia="Times New Roman" w:hAnsi="Times New Roman" w:cs="Times New Roman"/>
+                <w:b/>
+                <w:bCs/>
+                <w:color w:val="000000"/>
+                <w:sz w:val="20"/>
+                <w:szCs w:val="20"/>
+                <w:lang w:val="en-GB" w:eastAsia="en-MT"/>
+              </w:rPr>
+              <w:t xml:space="preserve">ret: </w:t>
+            </w:r>
+            <w:r>
+              <w:rPr>
+                <w:rFonts w:ascii="Times New Roman" w:eastAsia="Times New Roman" w:hAnsi="Times New Roman" w:cs="Times New Roman"/>
+                <w:color w:val="000000"/>
+                <w:sz w:val="20"/>
+                <w:szCs w:val="20"/>
+                <w:lang w:val="en-GB" w:eastAsia="en-MT"/>
+              </w:rPr>
+              <w:t>This signals the end of the code.</w:t>
+            </w:r>
+          </w:p>
+        </w:tc>
+      </w:tr>
+    </w:tbl>
+    <w:p>
+      <w:pPr>
+        <w:spacing w:after="0" w:line="240" w:lineRule="auto"/>
+        <w:jc w:val="both"/>
+        <w:textAlignment w:val="baseline"/>
+        <w:rPr>
+          <w:rFonts w:ascii="Times New Roman" w:eastAsia="Times New Roman" w:hAnsi="Times New Roman" w:cs="Times New Roman"/>
+          <w:b/>
+          <w:bCs/>
+          <w:color w:val="000000"/>
           <w:sz w:val="44"/>
           <w:szCs w:val="44"/>
           <w:u w:val="single"/>
           <w:lang w:val="en-GB" w:eastAsia="en-MT"/>
         </w:rPr>
       </w:pPr>
-      <w:r>
+    </w:p>
+    <w:p>
+      <w:pPr>
+        <w:spacing w:after="0" w:line="240" w:lineRule="auto"/>
+        <w:jc w:val="both"/>
+        <w:textAlignment w:val="baseline"/>
         <w:rPr>
           <w:rFonts w:ascii="Times New Roman" w:eastAsia="Times New Roman" w:hAnsi="Times New Roman" w:cs="Times New Roman"/>
           <w:b/>
@@ -12953,7 +15726,18 @@
           <w:u w:val="single"/>
           <w:lang w:val="en-GB" w:eastAsia="en-MT"/>
         </w:rPr>
-        <w:lastRenderedPageBreak/>
+      </w:pPr>
+      <w:r>
+        <w:rPr>
+          <w:rFonts w:ascii="Times New Roman" w:eastAsia="Times New Roman" w:hAnsi="Times New Roman" w:cs="Times New Roman"/>
+          <w:b/>
+          <w:bCs/>
+          <w:color w:val="000000"/>
+          <w:sz w:val="44"/>
+          <w:szCs w:val="44"/>
+          <w:u w:val="single"/>
+          <w:lang w:val="en-GB" w:eastAsia="en-MT"/>
+        </w:rPr>
         <w:t>Conclusion</w:t>
       </w:r>
     </w:p>
@@ -13369,7 +16153,7 @@
       </w:pPr>
     </w:p>
     <w:sectPr>
-      <w:footerReference w:type="default" r:id="rId19"/>
+      <w:footerReference w:type="default" r:id="rId23"/>
       <w:pgSz w:w="11906" w:h="16838"/>
       <w:pgMar w:top="1440" w:right="1440" w:bottom="1440" w:left="1440" w:header="708" w:footer="708" w:gutter="0"/>
       <w:cols w:space="708"/>
@@ -14018,7 +16802,7 @@
   <w:style w:type="paragraph" w:default="1" w:styleId="Normal">
     <w:name w:val="Normal"/>
     <w:qFormat/>
-    <w:rsid w:val="00864EC4"/>
+    <w:rsid w:val="000916AB"/>
     <w:rPr>
       <w:kern w:val="0"/>
       <w:lang w:val="en-US"/>

</xml_diff>

<commit_message>
Finalising Code and Report 2
</commit_message>
<xml_diff>
--- a/compiler_assignment/report.docx
+++ b/compiler_assignment/report.docx
@@ -16106,41 +16106,6 @@
         </w:rPr>
         <w:t>https://www.geeksforgeeks.org/visitor-method-python-design-patterns/</w:t>
       </w:r>
-    </w:p>
-    <w:p>
-      <w:pPr>
-        <w:jc w:val="both"/>
-        <w:rPr>
-          <w:rFonts w:ascii="Times New Roman" w:hAnsi="Times New Roman" w:cs="Times New Roman"/>
-          <w:sz w:val="24"/>
-          <w:szCs w:val="24"/>
-        </w:rPr>
-      </w:pPr>
-      <w:r>
-        <w:rPr>
-          <w:rFonts w:ascii="Times New Roman" w:hAnsi="Times New Roman" w:cs="Times New Roman"/>
-          <w:sz w:val="24"/>
-          <w:szCs w:val="24"/>
-        </w:rPr>
-        <w:t>[10]</w:t>
-      </w:r>
-      <w:r>
-        <w:rPr>
-          <w:rFonts w:ascii="Times New Roman" w:hAnsi="Times New Roman" w:cs="Times New Roman"/>
-          <w:sz w:val="24"/>
-          <w:szCs w:val="24"/>
-        </w:rPr>
-        <w:t xml:space="preserve"> </w:t>
-      </w:r>
-    </w:p>
-    <w:p>
-      <w:pPr>
-        <w:jc w:val="both"/>
-        <w:rPr>
-          <w:sz w:val="24"/>
-          <w:szCs w:val="24"/>
-        </w:rPr>
-      </w:pPr>
     </w:p>
     <w:p>
       <w:pPr>

</xml_diff>